<commit_message>
Updated Project plan with User Navigation
</commit_message>
<xml_diff>
--- a/DOCS/Drafts/Project Plan/PROJECT GROUP 05 PLAN FINAL_review 1.docx
+++ b/DOCS/Drafts/Project Plan/PROJECT GROUP 05 PLAN FINAL_review 1.docx
@@ -572,7 +572,7 @@
           <w:kern w:val="3"/>
           <w:lang w:val="en-GB" w:eastAsia="zh-CN" w:bidi="hi-IN"/>
         </w:rPr>
-        <w:t xml:space="preserve">Date:           11/11/13                                                                                                          Version:      </w:t>
+        <w:t>Date:           11/11/13                                                                                                          Version:      2.0</w:t>
       </w:r>
       <w:r>
         <w:rPr>
@@ -580,7 +580,8 @@
           <w:kern w:val="3"/>
           <w:lang w:val="en-GB" w:eastAsia="zh-CN" w:bidi="hi-IN"/>
         </w:rPr>
-        <w:t>2.0</w:t>
+        <w:tab/>
+        <w:t xml:space="preserve">                                                                                                                Status:        Release                                                                                                                 </w:t>
       </w:r>
       <w:r>
         <w:rPr>
@@ -588,24 +589,8 @@
           <w:kern w:val="3"/>
           <w:lang w:val="en-GB" w:eastAsia="zh-CN" w:bidi="hi-IN"/>
         </w:rPr>
-        <w:tab/>
-        <w:t xml:space="preserve">                                                                                                                Status:        </w:t>
-      </w:r>
-      <w:r>
-        <w:rPr>
-          <w:rFonts w:eastAsia="SimSun"/>
-          <w:kern w:val="3"/>
-          <w:lang w:val="en-GB" w:eastAsia="zh-CN" w:bidi="hi-IN"/>
-        </w:rPr>
-        <w:t>Release</w:t>
-      </w:r>
-      <w:r>
-        <w:rPr>
-          <w:rFonts w:eastAsia="SimSun"/>
-          <w:kern w:val="3"/>
-          <w:lang w:val="en-GB" w:eastAsia="zh-CN" w:bidi="hi-IN"/>
-        </w:rPr>
-        <w:t xml:space="preserve">                                                                                                                 Department of Computer Science</w:t>
+        <w:lastRenderedPageBreak/>
+        <w:t>Department of Computer Science</w:t>
       </w:r>
     </w:p>
     <w:p>
@@ -749,6 +734,12 @@
     </w:p>
     <w:sdt>
       <w:sdtPr>
+        <w:rPr>
+          <w:rFonts w:ascii="Times New Roman" w:eastAsia="Times New Roman" w:hAnsi="Times New Roman" w:cs="Times New Roman"/>
+          <w:color w:val="auto"/>
+          <w:sz w:val="20"/>
+          <w:szCs w:val="20"/>
+        </w:rPr>
         <w:id w:val="-1563322292"/>
         <w:docPartObj>
           <w:docPartGallery w:val="Table of Contents"/>
@@ -757,13 +748,9 @@
       </w:sdtPr>
       <w:sdtEndPr>
         <w:rPr>
-          <w:rFonts w:ascii="Times New Roman" w:eastAsia="Times New Roman" w:hAnsi="Times New Roman" w:cs="Times New Roman"/>
           <w:b/>
           <w:bCs/>
           <w:noProof/>
-          <w:color w:val="auto"/>
-          <w:sz w:val="20"/>
-          <w:szCs w:val="20"/>
         </w:rPr>
       </w:sdtEndPr>
       <w:sdtContent>
@@ -799,7 +786,7 @@
           <w:r>
             <w:fldChar w:fldCharType="separate"/>
           </w:r>
-          <w:hyperlink w:anchor="_Toc378671351" w:history="1">
+          <w:hyperlink w:anchor="_Toc378680224" w:history="1">
             <w:r>
               <w:rPr>
                 <w:rStyle w:val="Hyperlink"/>
@@ -843,7 +830,7 @@
                 <w:noProof/>
                 <w:webHidden/>
               </w:rPr>
-              <w:instrText xml:space="preserve"> PAGEREF _Toc378671351 \h </w:instrText>
+              <w:instrText xml:space="preserve"> PAGEREF _Toc378680224 \h </w:instrText>
             </w:r>
             <w:r>
               <w:rPr>
@@ -887,7 +874,7 @@
               <w:lang w:val="bg-BG" w:eastAsia="bg-BG"/>
             </w:rPr>
           </w:pPr>
-          <w:hyperlink w:anchor="_Toc378671352" w:history="1">
+          <w:hyperlink w:anchor="_Toc378680225" w:history="1">
             <w:r>
               <w:rPr>
                 <w:rStyle w:val="Hyperlink"/>
@@ -1017,7 +1004,7 @@
                 <w:noProof/>
                 <w:webHidden/>
               </w:rPr>
-              <w:instrText xml:space="preserve"> PAGEREF _Toc378671352 \h </w:instrText>
+              <w:instrText xml:space="preserve"> PAGEREF _Toc378680225 \h </w:instrText>
             </w:r>
             <w:r>
               <w:rPr>
@@ -1061,7 +1048,7 @@
               <w:lang w:val="bg-BG" w:eastAsia="bg-BG"/>
             </w:rPr>
           </w:pPr>
-          <w:hyperlink w:anchor="_Toc378671353" w:history="1">
+          <w:hyperlink w:anchor="_Toc378680226" w:history="1">
             <w:r>
               <w:rPr>
                 <w:rStyle w:val="Hyperlink"/>
@@ -1105,7 +1092,7 @@
                 <w:noProof/>
                 <w:webHidden/>
               </w:rPr>
-              <w:instrText xml:space="preserve"> PAGEREF _Toc378671353 \h </w:instrText>
+              <w:instrText xml:space="preserve"> PAGEREF _Toc378680226 \h </w:instrText>
             </w:r>
             <w:r>
               <w:rPr>
@@ -1149,7 +1136,7 @@
               <w:lang w:val="bg-BG" w:eastAsia="bg-BG"/>
             </w:rPr>
           </w:pPr>
-          <w:hyperlink w:anchor="_Toc378671354" w:history="1">
+          <w:hyperlink w:anchor="_Toc378680227" w:history="1">
             <w:r>
               <w:rPr>
                 <w:rStyle w:val="Hyperlink"/>
@@ -1192,7 +1179,7 @@
                 <w:noProof/>
                 <w:webHidden/>
               </w:rPr>
-              <w:instrText xml:space="preserve"> PAGEREF _Toc378671354 \h </w:instrText>
+              <w:instrText xml:space="preserve"> PAGEREF _Toc378680227 \h </w:instrText>
             </w:r>
             <w:r>
               <w:rPr>
@@ -1236,7 +1223,7 @@
               <w:lang w:val="bg-BG" w:eastAsia="bg-BG"/>
             </w:rPr>
           </w:pPr>
-          <w:hyperlink w:anchor="_Toc378671355" w:history="1">
+          <w:hyperlink w:anchor="_Toc378680228" w:history="1">
             <w:r>
               <w:rPr>
                 <w:rStyle w:val="Hyperlink"/>
@@ -1279,7 +1266,7 @@
                 <w:noProof/>
                 <w:webHidden/>
               </w:rPr>
-              <w:instrText xml:space="preserve"> PAGEREF _Toc378671355 \h </w:instrText>
+              <w:instrText xml:space="preserve"> PAGEREF _Toc378680228 \h </w:instrText>
             </w:r>
             <w:r>
               <w:rPr>
@@ -1323,7 +1310,7 @@
               <w:lang w:val="bg-BG" w:eastAsia="bg-BG"/>
             </w:rPr>
           </w:pPr>
-          <w:hyperlink w:anchor="_Toc378671356" w:history="1">
+          <w:hyperlink w:anchor="_Toc378680229" w:history="1">
             <w:r>
               <w:rPr>
                 <w:rStyle w:val="Hyperlink"/>
@@ -1508,7 +1495,7 @@
                 <w:noProof/>
                 <w:webHidden/>
               </w:rPr>
-              <w:instrText xml:space="preserve"> PAGEREF _Toc378671356 \h </w:instrText>
+              <w:instrText xml:space="preserve"> PAGEREF _Toc378680229 \h </w:instrText>
             </w:r>
             <w:r>
               <w:rPr>
@@ -1552,7 +1539,7 @@
               <w:lang w:val="bg-BG" w:eastAsia="bg-BG"/>
             </w:rPr>
           </w:pPr>
-          <w:hyperlink w:anchor="_Toc378671357" w:history="1">
+          <w:hyperlink w:anchor="_Toc378680230" w:history="1">
             <w:r>
               <w:rPr>
                 <w:rStyle w:val="Hyperlink"/>
@@ -1625,7 +1612,7 @@
                 <w:noProof/>
                 <w:webHidden/>
               </w:rPr>
-              <w:instrText xml:space="preserve"> PAGEREF _Toc378671357 \h </w:instrText>
+              <w:instrText xml:space="preserve"> PAGEREF _Toc378680230 \h </w:instrText>
             </w:r>
             <w:r>
               <w:rPr>
@@ -1669,7 +1656,7 @@
               <w:lang w:val="bg-BG" w:eastAsia="bg-BG"/>
             </w:rPr>
           </w:pPr>
-          <w:hyperlink w:anchor="_Toc378671358" w:history="1">
+          <w:hyperlink w:anchor="_Toc378680231" w:history="1">
             <w:r>
               <w:rPr>
                 <w:rStyle w:val="Hyperlink"/>
@@ -1726,7 +1713,7 @@
                 <w:noProof/>
                 <w:webHidden/>
               </w:rPr>
-              <w:instrText xml:space="preserve"> PAGEREF _Toc378671358 \h </w:instrText>
+              <w:instrText xml:space="preserve"> PAGEREF _Toc378680231 \h </w:instrText>
             </w:r>
             <w:r>
               <w:rPr>
@@ -1770,7 +1757,7 @@
               <w:lang w:val="bg-BG" w:eastAsia="bg-BG"/>
             </w:rPr>
           </w:pPr>
-          <w:hyperlink w:anchor="_Toc378671359" w:history="1">
+          <w:hyperlink w:anchor="_Toc378680232" w:history="1">
             <w:r>
               <w:rPr>
                 <w:rStyle w:val="Hyperlink"/>
@@ -1850,7 +1837,7 @@
                 <w:noProof/>
                 <w:webHidden/>
               </w:rPr>
-              <w:instrText xml:space="preserve"> PAGEREF _Toc378671359 \h </w:instrText>
+              <w:instrText xml:space="preserve"> PAGEREF _Toc378680232 \h </w:instrText>
             </w:r>
             <w:r>
               <w:rPr>
@@ -1894,7 +1881,7 @@
               <w:lang w:val="bg-BG" w:eastAsia="bg-BG"/>
             </w:rPr>
           </w:pPr>
-          <w:hyperlink w:anchor="_Toc378671360" w:history="1">
+          <w:hyperlink w:anchor="_Toc378680233" w:history="1">
             <w:r>
               <w:rPr>
                 <w:rStyle w:val="Hyperlink"/>
@@ -2026,7 +2013,7 @@
                 <w:noProof/>
                 <w:webHidden/>
               </w:rPr>
-              <w:instrText xml:space="preserve"> PAGEREF _Toc378671360 \h </w:instrText>
+              <w:instrText xml:space="preserve"> PAGEREF _Toc378680233 \h </w:instrText>
             </w:r>
             <w:r>
               <w:rPr>
@@ -2070,7 +2057,7 @@
               <w:lang w:val="bg-BG" w:eastAsia="bg-BG"/>
             </w:rPr>
           </w:pPr>
-          <w:hyperlink w:anchor="_Toc378671361" w:history="1">
+          <w:hyperlink w:anchor="_Toc378680234" w:history="1">
             <w:r>
               <w:rPr>
                 <w:rStyle w:val="Hyperlink"/>
@@ -2113,7 +2100,7 @@
                 <w:noProof/>
                 <w:webHidden/>
               </w:rPr>
-              <w:instrText xml:space="preserve"> PAGEREF _Toc378671361 \h </w:instrText>
+              <w:instrText xml:space="preserve"> PAGEREF _Toc378680234 \h </w:instrText>
             </w:r>
             <w:r>
               <w:rPr>
@@ -2157,7 +2144,7 @@
               <w:lang w:val="bg-BG" w:eastAsia="bg-BG"/>
             </w:rPr>
           </w:pPr>
-          <w:hyperlink w:anchor="_Toc378671362" w:history="1">
+          <w:hyperlink w:anchor="_Toc378680235" w:history="1">
             <w:r>
               <w:rPr>
                 <w:rStyle w:val="Hyperlink"/>
@@ -2260,7 +2247,7 @@
                 <w:noProof/>
                 <w:webHidden/>
               </w:rPr>
-              <w:instrText xml:space="preserve"> PAGEREF _Toc378671362 \h </w:instrText>
+              <w:instrText xml:space="preserve"> PAGEREF _Toc378680235 \h </w:instrText>
             </w:r>
             <w:r>
               <w:rPr>
@@ -2304,7 +2291,7 @@
               <w:lang w:val="bg-BG" w:eastAsia="bg-BG"/>
             </w:rPr>
           </w:pPr>
-          <w:hyperlink w:anchor="_Toc378671363" w:history="1">
+          <w:hyperlink w:anchor="_Toc378680236" w:history="1">
             <w:r>
               <w:rPr>
                 <w:rStyle w:val="Hyperlink"/>
@@ -2430,7 +2417,7 @@
                 <w:noProof/>
                 <w:webHidden/>
               </w:rPr>
-              <w:instrText xml:space="preserve"> PAGEREF _Toc378671363 \h </w:instrText>
+              <w:instrText xml:space="preserve"> PAGEREF _Toc378680236 \h </w:instrText>
             </w:r>
             <w:r>
               <w:rPr>
@@ -2474,7 +2461,7 @@
               <w:lang w:val="bg-BG" w:eastAsia="bg-BG"/>
             </w:rPr>
           </w:pPr>
-          <w:hyperlink w:anchor="_Toc378671364" w:history="1">
+          <w:hyperlink w:anchor="_Toc378680237" w:history="1">
             <w:r>
               <w:rPr>
                 <w:rStyle w:val="Hyperlink"/>
@@ -2630,7 +2617,7 @@
                 <w:noProof/>
                 <w:webHidden/>
               </w:rPr>
-              <w:instrText xml:space="preserve"> PAGEREF _Toc378671364 \h </w:instrText>
+              <w:instrText xml:space="preserve"> PAGEREF _Toc378680237 \h </w:instrText>
             </w:r>
             <w:r>
               <w:rPr>
@@ -2674,7 +2661,7 @@
               <w:lang w:val="bg-BG" w:eastAsia="bg-BG"/>
             </w:rPr>
           </w:pPr>
-          <w:hyperlink w:anchor="_Toc378671365" w:history="1">
+          <w:hyperlink w:anchor="_Toc378680238" w:history="1">
             <w:r>
               <w:rPr>
                 <w:rStyle w:val="Hyperlink"/>
@@ -2749,7 +2736,7 @@
                 <w:noProof/>
                 <w:webHidden/>
               </w:rPr>
-              <w:instrText xml:space="preserve"> PAGEREF _Toc378671365 \h </w:instrText>
+              <w:instrText xml:space="preserve"> PAGEREF _Toc378680238 \h </w:instrText>
             </w:r>
             <w:r>
               <w:rPr>
@@ -2793,7 +2780,7 @@
               <w:lang w:val="bg-BG" w:eastAsia="bg-BG"/>
             </w:rPr>
           </w:pPr>
-          <w:hyperlink w:anchor="_Toc378671366" w:history="1">
+          <w:hyperlink w:anchor="_Toc378680239" w:history="1">
             <w:r>
               <w:rPr>
                 <w:rStyle w:val="Hyperlink"/>
@@ -2865,7 +2852,7 @@
                 <w:noProof/>
                 <w:webHidden/>
               </w:rPr>
-              <w:instrText xml:space="preserve"> PAGEREF _Toc378671366 \h </w:instrText>
+              <w:instrText xml:space="preserve"> PAGEREF _Toc378680239 \h </w:instrText>
             </w:r>
             <w:r>
               <w:rPr>
@@ -2909,7 +2896,7 @@
               <w:lang w:val="bg-BG" w:eastAsia="bg-BG"/>
             </w:rPr>
           </w:pPr>
-          <w:hyperlink w:anchor="_Toc378671367" w:history="1">
+          <w:hyperlink w:anchor="_Toc378680240" w:history="1">
             <w:r>
               <w:rPr>
                 <w:rStyle w:val="Hyperlink"/>
@@ -2966,7 +2953,7 @@
                 <w:noProof/>
                 <w:webHidden/>
               </w:rPr>
-              <w:instrText xml:space="preserve"> PAGEREF _Toc378671367 \h </w:instrText>
+              <w:instrText xml:space="preserve"> PAGEREF _Toc378680240 \h </w:instrText>
             </w:r>
             <w:r>
               <w:rPr>
@@ -2987,6 +2974,92 @@
                 <w:webHidden/>
               </w:rPr>
               <w:t>9</w:t>
+            </w:r>
+            <w:r>
+              <w:rPr>
+                <w:noProof/>
+                <w:webHidden/>
+              </w:rPr>
+              <w:fldChar w:fldCharType="end"/>
+            </w:r>
+          </w:hyperlink>
+        </w:p>
+        <w:p>
+          <w:pPr>
+            <w:pStyle w:val="TOC2"/>
+            <w:tabs>
+              <w:tab w:val="left" w:pos="880"/>
+              <w:tab w:val="right" w:leader="dot" w:pos="9310"/>
+            </w:tabs>
+            <w:rPr>
+              <w:rFonts w:cstheme="minorBidi"/>
+              <w:noProof/>
+              <w:lang w:val="bg-BG" w:eastAsia="bg-BG"/>
+            </w:rPr>
+          </w:pPr>
+          <w:hyperlink w:anchor="_Toc378680241" w:history="1">
+            <w:r>
+              <w:rPr>
+                <w:rStyle w:val="Hyperlink"/>
+                <w:noProof/>
+              </w:rPr>
+              <w:t>4.4.</w:t>
+            </w:r>
+            <w:r>
+              <w:rPr>
+                <w:rFonts w:cstheme="minorBidi"/>
+                <w:noProof/>
+                <w:lang w:val="bg-BG" w:eastAsia="bg-BG"/>
+              </w:rPr>
+              <w:tab/>
+            </w:r>
+            <w:r>
+              <w:rPr>
+                <w:rStyle w:val="Hyperlink"/>
+                <w:noProof/>
+              </w:rPr>
+              <w:t>User Navigation</w:t>
+            </w:r>
+            <w:r>
+              <w:rPr>
+                <w:noProof/>
+                <w:webHidden/>
+              </w:rPr>
+              <w:tab/>
+            </w:r>
+            <w:r>
+              <w:rPr>
+                <w:noProof/>
+                <w:webHidden/>
+              </w:rPr>
+              <w:fldChar w:fldCharType="begin"/>
+            </w:r>
+            <w:r>
+              <w:rPr>
+                <w:noProof/>
+                <w:webHidden/>
+              </w:rPr>
+              <w:instrText xml:space="preserve"> PAGEREF _Toc378680241 \h </w:instrText>
+            </w:r>
+            <w:r>
+              <w:rPr>
+                <w:noProof/>
+                <w:webHidden/>
+              </w:rPr>
+            </w:r>
+            <w:r>
+              <w:rPr>
+                <w:noProof/>
+                <w:webHidden/>
+              </w:rPr>
+              <w:fldChar w:fldCharType="separate"/>
+            </w:r>
+            <w:r>
+              <w:rPr>
+                <w:noProof/>
+                <w:webHidden/>
+              </w:rPr>
+              <w:t>10</w:t>
             </w:r>
             <w:r>
               <w:rPr>
@@ -3010,7 +3083,7 @@
               <w:lang w:val="bg-BG" w:eastAsia="bg-BG"/>
             </w:rPr>
           </w:pPr>
-          <w:hyperlink w:anchor="_Toc378671368" w:history="1">
+          <w:hyperlink w:anchor="_Toc378680242" w:history="1">
             <w:r>
               <w:rPr>
                 <w:rStyle w:val="Hyperlink"/>
@@ -3158,7 +3231,7 @@
                 <w:noProof/>
                 <w:webHidden/>
               </w:rPr>
-              <w:instrText xml:space="preserve"> PAGEREF _Toc378671368 \h </w:instrText>
+              <w:instrText xml:space="preserve"> PAGEREF _Toc378680242 \h </w:instrText>
             </w:r>
             <w:r>
               <w:rPr>
@@ -3178,7 +3251,7 @@
                 <w:noProof/>
                 <w:webHidden/>
               </w:rPr>
-              <w:t>10</w:t>
+              <w:t>11</w:t>
             </w:r>
             <w:r>
               <w:rPr>
@@ -3202,7 +3275,7 @@
               <w:lang w:val="bg-BG" w:eastAsia="bg-BG"/>
             </w:rPr>
           </w:pPr>
-          <w:hyperlink w:anchor="_Toc378671369" w:history="1">
+          <w:hyperlink w:anchor="_Toc378680243" w:history="1">
             <w:r>
               <w:rPr>
                 <w:rStyle w:val="Hyperlink"/>
@@ -3289,7 +3362,7 @@
                 <w:noProof/>
                 <w:webHidden/>
               </w:rPr>
-              <w:instrText xml:space="preserve"> PAGEREF _Toc378671369 \h </w:instrText>
+              <w:instrText xml:space="preserve"> PAGEREF _Toc378680243 \h </w:instrText>
             </w:r>
             <w:r>
               <w:rPr>
@@ -3309,7 +3382,7 @@
                 <w:noProof/>
                 <w:webHidden/>
               </w:rPr>
-              <w:t>10</w:t>
+              <w:t>11</w:t>
             </w:r>
             <w:r>
               <w:rPr>
@@ -3333,7 +3406,7 @@
               <w:lang w:val="bg-BG" w:eastAsia="bg-BG"/>
             </w:rPr>
           </w:pPr>
-          <w:hyperlink w:anchor="_Toc378671370" w:history="1">
+          <w:hyperlink w:anchor="_Toc378680244" w:history="1">
             <w:r>
               <w:rPr>
                 <w:rStyle w:val="Hyperlink"/>
@@ -3405,7 +3478,7 @@
                 <w:noProof/>
                 <w:webHidden/>
               </w:rPr>
-              <w:instrText xml:space="preserve"> PAGEREF _Toc378671370 \h </w:instrText>
+              <w:instrText xml:space="preserve"> PAGEREF _Toc378680244 \h </w:instrText>
             </w:r>
             <w:r>
               <w:rPr>
@@ -3425,7 +3498,7 @@
                 <w:noProof/>
                 <w:webHidden/>
               </w:rPr>
-              <w:t>10</w:t>
+              <w:t>11</w:t>
             </w:r>
             <w:r>
               <w:rPr>
@@ -3449,7 +3522,7 @@
               <w:lang w:val="bg-BG" w:eastAsia="bg-BG"/>
             </w:rPr>
           </w:pPr>
-          <w:hyperlink w:anchor="_Toc378671371" w:history="1">
+          <w:hyperlink w:anchor="_Toc378680245" w:history="1">
             <w:r>
               <w:rPr>
                 <w:rStyle w:val="Hyperlink"/>
@@ -3491,7 +3564,7 @@
                 <w:noProof/>
                 <w:webHidden/>
               </w:rPr>
-              <w:instrText xml:space="preserve"> PAGEREF _Toc378671371 \h </w:instrText>
+              <w:instrText xml:space="preserve"> PAGEREF _Toc378680245 \h </w:instrText>
             </w:r>
             <w:r>
               <w:rPr>
@@ -3511,7 +3584,7 @@
                 <w:noProof/>
                 <w:webHidden/>
               </w:rPr>
-              <w:t>10</w:t>
+              <w:t>11</w:t>
             </w:r>
             <w:r>
               <w:rPr>
@@ -3535,7 +3608,7 @@
               <w:lang w:val="bg-BG" w:eastAsia="bg-BG"/>
             </w:rPr>
           </w:pPr>
-          <w:hyperlink w:anchor="_Toc378671372" w:history="1">
+          <w:hyperlink w:anchor="_Toc378680246" w:history="1">
             <w:r>
               <w:rPr>
                 <w:rStyle w:val="Hyperlink"/>
@@ -3615,7 +3688,7 @@
                 <w:noProof/>
                 <w:webHidden/>
               </w:rPr>
-              <w:instrText xml:space="preserve"> PAGEREF _Toc378671372 \h </w:instrText>
+              <w:instrText xml:space="preserve"> PAGEREF _Toc378680246 \h </w:instrText>
             </w:r>
             <w:r>
               <w:rPr>
@@ -3635,7 +3708,7 @@
                 <w:noProof/>
                 <w:webHidden/>
               </w:rPr>
-              <w:t>10</w:t>
+              <w:t>11</w:t>
             </w:r>
             <w:r>
               <w:rPr>
@@ -3659,7 +3732,7 @@
               <w:lang w:val="bg-BG" w:eastAsia="bg-BG"/>
             </w:rPr>
           </w:pPr>
-          <w:hyperlink w:anchor="_Toc378671373" w:history="1">
+          <w:hyperlink w:anchor="_Toc378680247" w:history="1">
             <w:r>
               <w:rPr>
                 <w:rStyle w:val="Hyperlink"/>
@@ -3746,7 +3819,7 @@
                 <w:noProof/>
                 <w:webHidden/>
               </w:rPr>
-              <w:instrText xml:space="preserve"> PAGEREF _Toc378671373 \h </w:instrText>
+              <w:instrText xml:space="preserve"> PAGEREF _Toc378680247 \h </w:instrText>
             </w:r>
             <w:r>
               <w:rPr>
@@ -3766,7 +3839,7 @@
                 <w:noProof/>
                 <w:webHidden/>
               </w:rPr>
-              <w:t>11</w:t>
+              <w:t>12</w:t>
             </w:r>
             <w:r>
               <w:rPr>
@@ -3790,7 +3863,7 @@
               <w:lang w:val="bg-BG" w:eastAsia="bg-BG"/>
             </w:rPr>
           </w:pPr>
-          <w:hyperlink w:anchor="_Toc378671374" w:history="1">
+          <w:hyperlink w:anchor="_Toc378680248" w:history="1">
             <w:r>
               <w:rPr>
                 <w:rStyle w:val="Hyperlink"/>
@@ -3900,7 +3973,7 @@
                 <w:noProof/>
                 <w:webHidden/>
               </w:rPr>
-              <w:instrText xml:space="preserve"> PAGEREF _Toc378671374 \h </w:instrText>
+              <w:instrText xml:space="preserve"> PAGEREF _Toc378680248 \h </w:instrText>
             </w:r>
             <w:r>
               <w:rPr>
@@ -3920,7 +3993,277 @@
                 <w:noProof/>
                 <w:webHidden/>
               </w:rPr>
-              <w:t>12</w:t>
+              <w:t>13</w:t>
+            </w:r>
+            <w:r>
+              <w:rPr>
+                <w:noProof/>
+                <w:webHidden/>
+              </w:rPr>
+              <w:fldChar w:fldCharType="end"/>
+            </w:r>
+          </w:hyperlink>
+        </w:p>
+        <w:p>
+          <w:pPr>
+            <w:pStyle w:val="TOC1"/>
+            <w:tabs>
+              <w:tab w:val="left" w:pos="440"/>
+              <w:tab w:val="right" w:leader="dot" w:pos="9310"/>
+            </w:tabs>
+            <w:rPr>
+              <w:rFonts w:cstheme="minorBidi"/>
+              <w:noProof/>
+              <w:lang w:val="bg-BG" w:eastAsia="bg-BG"/>
+            </w:rPr>
+          </w:pPr>
+          <w:hyperlink w:anchor="_Toc378680249" w:history="1">
+            <w:r>
+              <w:rPr>
+                <w:rStyle w:val="Hyperlink"/>
+                <w:noProof/>
+              </w:rPr>
+              <w:t>8.</w:t>
+            </w:r>
+            <w:r>
+              <w:rPr>
+                <w:rFonts w:cstheme="minorBidi"/>
+                <w:noProof/>
+                <w:lang w:val="bg-BG" w:eastAsia="bg-BG"/>
+              </w:rPr>
+              <w:tab/>
+            </w:r>
+            <w:r>
+              <w:rPr>
+                <w:rStyle w:val="Hyperlink"/>
+                <w:noProof/>
+              </w:rPr>
+              <w:t>Re</w:t>
+            </w:r>
+            <w:r>
+              <w:rPr>
+                <w:rStyle w:val="Hyperlink"/>
+                <w:noProof/>
+                <w:spacing w:val="2"/>
+              </w:rPr>
+              <w:t>f</w:t>
+            </w:r>
+            <w:r>
+              <w:rPr>
+                <w:rStyle w:val="Hyperlink"/>
+                <w:noProof/>
+              </w:rPr>
+              <w:t>erences</w:t>
+            </w:r>
+            <w:r>
+              <w:rPr>
+                <w:noProof/>
+                <w:webHidden/>
+              </w:rPr>
+              <w:tab/>
+            </w:r>
+            <w:r>
+              <w:rPr>
+                <w:noProof/>
+                <w:webHidden/>
+              </w:rPr>
+              <w:fldChar w:fldCharType="begin"/>
+            </w:r>
+            <w:r>
+              <w:rPr>
+                <w:noProof/>
+                <w:webHidden/>
+              </w:rPr>
+              <w:instrText xml:space="preserve"> PAGEREF _Toc378680249 \h </w:instrText>
+            </w:r>
+            <w:r>
+              <w:rPr>
+                <w:noProof/>
+                <w:webHidden/>
+              </w:rPr>
+            </w:r>
+            <w:r>
+              <w:rPr>
+                <w:noProof/>
+                <w:webHidden/>
+              </w:rPr>
+              <w:fldChar w:fldCharType="separate"/>
+            </w:r>
+            <w:r>
+              <w:rPr>
+                <w:noProof/>
+                <w:webHidden/>
+              </w:rPr>
+              <w:t>14</w:t>
+            </w:r>
+            <w:r>
+              <w:rPr>
+                <w:noProof/>
+                <w:webHidden/>
+              </w:rPr>
+              <w:fldChar w:fldCharType="end"/>
+            </w:r>
+          </w:hyperlink>
+        </w:p>
+        <w:p>
+          <w:pPr>
+            <w:pStyle w:val="TOC1"/>
+            <w:tabs>
+              <w:tab w:val="left" w:pos="440"/>
+              <w:tab w:val="right" w:leader="dot" w:pos="9310"/>
+            </w:tabs>
+            <w:rPr>
+              <w:rFonts w:cstheme="minorBidi"/>
+              <w:noProof/>
+              <w:lang w:val="bg-BG" w:eastAsia="bg-BG"/>
+            </w:rPr>
+          </w:pPr>
+          <w:hyperlink w:anchor="_Toc378680250" w:history="1">
+            <w:r>
+              <w:rPr>
+                <w:rStyle w:val="Hyperlink"/>
+                <w:noProof/>
+              </w:rPr>
+              <w:t>9.</w:t>
+            </w:r>
+            <w:r>
+              <w:rPr>
+                <w:rFonts w:cstheme="minorBidi"/>
+                <w:noProof/>
+                <w:lang w:val="bg-BG" w:eastAsia="bg-BG"/>
+              </w:rPr>
+              <w:tab/>
+            </w:r>
+            <w:r>
+              <w:rPr>
+                <w:rStyle w:val="Hyperlink"/>
+                <w:noProof/>
+              </w:rPr>
+              <w:t>D</w:t>
+            </w:r>
+            <w:r>
+              <w:rPr>
+                <w:rStyle w:val="Hyperlink"/>
+                <w:noProof/>
+                <w:spacing w:val="1"/>
+              </w:rPr>
+              <w:t>o</w:t>
+            </w:r>
+            <w:r>
+              <w:rPr>
+                <w:rStyle w:val="Hyperlink"/>
+                <w:noProof/>
+              </w:rPr>
+              <w:t>c</w:t>
+            </w:r>
+            <w:r>
+              <w:rPr>
+                <w:rStyle w:val="Hyperlink"/>
+                <w:noProof/>
+                <w:spacing w:val="3"/>
+              </w:rPr>
+              <w:t>u</w:t>
+            </w:r>
+            <w:r>
+              <w:rPr>
+                <w:rStyle w:val="Hyperlink"/>
+                <w:noProof/>
+                <w:spacing w:val="-3"/>
+              </w:rPr>
+              <w:t>m</w:t>
+            </w:r>
+            <w:r>
+              <w:rPr>
+                <w:rStyle w:val="Hyperlink"/>
+                <w:noProof/>
+              </w:rPr>
+              <w:t>e</w:t>
+            </w:r>
+            <w:r>
+              <w:rPr>
+                <w:rStyle w:val="Hyperlink"/>
+                <w:noProof/>
+                <w:spacing w:val="1"/>
+              </w:rPr>
+              <w:t>n</w:t>
+            </w:r>
+            <w:r>
+              <w:rPr>
+                <w:rStyle w:val="Hyperlink"/>
+                <w:noProof/>
+              </w:rPr>
+              <w:t>t</w:t>
+            </w:r>
+            <w:r>
+              <w:rPr>
+                <w:rStyle w:val="Hyperlink"/>
+                <w:noProof/>
+                <w:spacing w:val="-12"/>
+              </w:rPr>
+              <w:t xml:space="preserve"> </w:t>
+            </w:r>
+            <w:r>
+              <w:rPr>
+                <w:rStyle w:val="Hyperlink"/>
+                <w:noProof/>
+              </w:rPr>
+              <w:t>Hist</w:t>
+            </w:r>
+            <w:r>
+              <w:rPr>
+                <w:rStyle w:val="Hyperlink"/>
+                <w:noProof/>
+                <w:spacing w:val="1"/>
+              </w:rPr>
+              <w:t>or</w:t>
+            </w:r>
+            <w:r>
+              <w:rPr>
+                <w:rStyle w:val="Hyperlink"/>
+                <w:noProof/>
+              </w:rPr>
+              <w:t>y</w:t>
+            </w:r>
+            <w:r>
+              <w:rPr>
+                <w:noProof/>
+                <w:webHidden/>
+              </w:rPr>
+              <w:tab/>
+            </w:r>
+            <w:r>
+              <w:rPr>
+                <w:noProof/>
+                <w:webHidden/>
+              </w:rPr>
+              <w:fldChar w:fldCharType="begin"/>
+            </w:r>
+            <w:r>
+              <w:rPr>
+                <w:noProof/>
+                <w:webHidden/>
+              </w:rPr>
+              <w:instrText xml:space="preserve"> PAGEREF _Toc378680250 \h </w:instrText>
+            </w:r>
+            <w:r>
+              <w:rPr>
+                <w:noProof/>
+                <w:webHidden/>
+              </w:rPr>
+            </w:r>
+            <w:r>
+              <w:rPr>
+                <w:noProof/>
+                <w:webHidden/>
+              </w:rPr>
+              <w:fldChar w:fldCharType="separate"/>
+            </w:r>
+            <w:r>
+              <w:rPr>
+                <w:noProof/>
+                <w:webHidden/>
+              </w:rPr>
+              <w:t>14</w:t>
             </w:r>
             <w:r>
               <w:rPr>
@@ -4055,42 +4398,8 @@
           <w:szCs w:val="22"/>
         </w:rPr>
       </w:pPr>
-    </w:p>
-    <w:p>
-      <w:pPr>
-        <w:spacing w:before="20" w:line="220" w:lineRule="exact"/>
-        <w:rPr>
-          <w:sz w:val="22"/>
-          <w:szCs w:val="22"/>
-        </w:rPr>
-      </w:pPr>
-    </w:p>
-    <w:p>
-      <w:pPr>
-        <w:spacing w:before="20" w:line="220" w:lineRule="exact"/>
-        <w:rPr>
-          <w:sz w:val="22"/>
-          <w:szCs w:val="22"/>
-        </w:rPr>
-      </w:pPr>
-    </w:p>
-    <w:p>
-      <w:pPr>
-        <w:spacing w:before="20" w:line="220" w:lineRule="exact"/>
-        <w:rPr>
-          <w:sz w:val="22"/>
-          <w:szCs w:val="22"/>
-        </w:rPr>
-      </w:pPr>
-    </w:p>
-    <w:p>
-      <w:pPr>
-        <w:spacing w:before="20" w:line="220" w:lineRule="exact"/>
-        <w:rPr>
-          <w:sz w:val="22"/>
-          <w:szCs w:val="22"/>
-        </w:rPr>
-      </w:pPr>
+      <w:bookmarkStart w:id="0" w:name="_GoBack"/>
+      <w:bookmarkEnd w:id="0"/>
     </w:p>
     <w:p>
       <w:pPr>
@@ -4105,7 +4414,7 @@
           <w:szCs w:val="32"/>
         </w:rPr>
       </w:pPr>
-      <w:bookmarkStart w:id="0" w:name="_Toc378671351"/>
+      <w:bookmarkStart w:id="1" w:name="_Toc378680224"/>
       <w:r>
         <w:rPr>
           <w:rStyle w:val="Heading1Char"/>
@@ -4113,7 +4422,7 @@
         </w:rPr>
         <w:t>Introduction</w:t>
       </w:r>
-      <w:bookmarkEnd w:id="0"/>
+      <w:bookmarkEnd w:id="1"/>
     </w:p>
     <w:p>
       <w:pPr>
@@ -4136,7 +4445,7 @@
           <w:b w:val="0"/>
         </w:rPr>
       </w:pPr>
-      <w:bookmarkStart w:id="1" w:name="_Toc378671352"/>
+      <w:bookmarkStart w:id="2" w:name="_Toc378680225"/>
       <w:r>
         <w:rPr>
           <w:rFonts w:ascii="Times New Roman" w:hAnsi="Times New Roman" w:cs="Times New Roman"/>
@@ -4220,7 +4529,7 @@
         </w:rPr>
         <w:t>nt</w:t>
       </w:r>
-      <w:bookmarkEnd w:id="1"/>
+      <w:bookmarkEnd w:id="2"/>
     </w:p>
     <w:p>
       <w:pPr>
@@ -5183,7 +5492,7 @@
           <w:szCs w:val="26"/>
         </w:rPr>
       </w:pPr>
-      <w:bookmarkStart w:id="2" w:name="_Toc378671353"/>
+      <w:bookmarkStart w:id="3" w:name="_Toc378680226"/>
       <w:r>
         <w:rPr>
           <w:rStyle w:val="Heading2Char"/>
@@ -5192,7 +5501,7 @@
         </w:rPr>
         <w:t>Scope</w:t>
       </w:r>
-      <w:bookmarkEnd w:id="2"/>
+      <w:bookmarkEnd w:id="3"/>
     </w:p>
     <w:p>
       <w:pPr>
@@ -5247,14 +5556,14 @@
           <w:szCs w:val="26"/>
         </w:rPr>
       </w:pPr>
-      <w:bookmarkStart w:id="3" w:name="_Toc378671354"/>
+      <w:bookmarkStart w:id="4" w:name="_Toc378680227"/>
       <w:r>
         <w:rPr>
           <w:rStyle w:val="Heading2Char"/>
         </w:rPr>
         <w:t>Objectives</w:t>
       </w:r>
-      <w:bookmarkEnd w:id="3"/>
+      <w:bookmarkEnd w:id="4"/>
     </w:p>
     <w:p>
       <w:pPr>
@@ -7319,14 +7628,14 @@
           <w:szCs w:val="32"/>
         </w:rPr>
       </w:pPr>
-      <w:bookmarkStart w:id="4" w:name="_Toc378671355"/>
+      <w:bookmarkStart w:id="5" w:name="_Toc378680228"/>
       <w:r>
         <w:rPr>
           <w:rStyle w:val="Heading1Char"/>
         </w:rPr>
         <w:t>Overview</w:t>
       </w:r>
-      <w:bookmarkEnd w:id="4"/>
+      <w:bookmarkEnd w:id="5"/>
     </w:p>
     <w:p>
       <w:pPr>
@@ -7363,7 +7672,7 @@
           <w:numId w:val="3"/>
         </w:numPr>
       </w:pPr>
-      <w:bookmarkStart w:id="5" w:name="_Toc378671356"/>
+      <w:bookmarkStart w:id="6" w:name="_Toc378680229"/>
       <w:r>
         <w:t>Plat</w:t>
       </w:r>
@@ -7454,7 +7763,7 @@
       <w:r>
         <w:t>e</w:t>
       </w:r>
-      <w:bookmarkEnd w:id="5"/>
+      <w:bookmarkEnd w:id="6"/>
     </w:p>
     <w:p>
       <w:pPr>
@@ -13280,7 +13589,7 @@
           <w:numId w:val="3"/>
         </w:numPr>
       </w:pPr>
-      <w:bookmarkStart w:id="6" w:name="_Toc378671357"/>
+      <w:bookmarkStart w:id="7" w:name="_Toc378680230"/>
       <w:r>
         <w:t>Target</w:t>
       </w:r>
@@ -13305,7 +13614,7 @@
         </w:rPr>
         <w:t>base</w:t>
       </w:r>
-      <w:bookmarkEnd w:id="6"/>
+      <w:bookmarkEnd w:id="7"/>
     </w:p>
     <w:p>
       <w:pPr>
@@ -15027,7 +15336,7 @@
           <w:numId w:val="3"/>
         </w:numPr>
       </w:pPr>
-      <w:bookmarkStart w:id="7" w:name="_Toc378671358"/>
+      <w:bookmarkStart w:id="8" w:name="_Toc378680231"/>
       <w:r>
         <w:t>Use</w:t>
       </w:r>
@@ -15040,7 +15349,7 @@
       <w:r>
         <w:t>case</w:t>
       </w:r>
-      <w:bookmarkEnd w:id="7"/>
+      <w:bookmarkEnd w:id="8"/>
     </w:p>
     <w:p>
       <w:pPr>
@@ -15050,7 +15359,7 @@
           <w:numId w:val="3"/>
         </w:numPr>
       </w:pPr>
-      <w:bookmarkStart w:id="8" w:name="_Toc378671359"/>
+      <w:bookmarkStart w:id="9" w:name="_Toc378680232"/>
       <w:r>
         <w:t>Android</w:t>
       </w:r>
@@ -15078,7 +15387,7 @@
       <w:r>
         <w:t>Case</w:t>
       </w:r>
-      <w:bookmarkEnd w:id="8"/>
+      <w:bookmarkEnd w:id="9"/>
     </w:p>
     <w:p>
       <w:pPr>
@@ -15174,7 +15483,7 @@
           <w:numId w:val="3"/>
         </w:numPr>
       </w:pPr>
-      <w:bookmarkStart w:id="9" w:name="_Toc378671360"/>
+      <w:bookmarkStart w:id="10" w:name="_Toc378680233"/>
       <w:r>
         <w:t>Descriptio</w:t>
       </w:r>
@@ -15232,7 +15541,7 @@
       <w:r>
         <w:t>Case</w:t>
       </w:r>
-      <w:bookmarkEnd w:id="9"/>
+      <w:bookmarkEnd w:id="10"/>
     </w:p>
     <w:p>
       <w:pPr>
@@ -19974,7 +20283,7 @@
           <w:szCs w:val="22"/>
         </w:rPr>
       </w:pPr>
-      <w:bookmarkStart w:id="10" w:name="_Toc378671361"/>
+      <w:bookmarkStart w:id="11" w:name="_Toc378680234"/>
       <w:r>
         <w:rPr>
           <w:rStyle w:val="Heading2Char"/>
@@ -19982,7 +20291,7 @@
         </w:rPr>
         <w:t>Settings</w:t>
       </w:r>
-      <w:bookmarkEnd w:id="10"/>
+      <w:bookmarkEnd w:id="11"/>
       <w:r>
         <w:rPr>
           <w:sz w:val="22"/>
@@ -23149,7 +23458,7 @@
           <w:numId w:val="3"/>
         </w:numPr>
       </w:pPr>
-      <w:bookmarkStart w:id="11" w:name="_Toc378671362"/>
+      <w:bookmarkStart w:id="12" w:name="_Toc378680235"/>
       <w:r>
         <w:rPr>
           <w:spacing w:val="-2"/>
@@ -23192,7 +23501,7 @@
       <w:r>
         <w:t>Case</w:t>
       </w:r>
-      <w:bookmarkEnd w:id="11"/>
+      <w:bookmarkEnd w:id="12"/>
     </w:p>
     <w:p>
       <w:pPr>
@@ -23226,7 +23535,7 @@
           <w:lang w:val="bg-BG" w:eastAsia="bg-BG"/>
         </w:rPr>
         <w:drawing>
-          <wp:anchor distT="0" distB="0" distL="114300" distR="114300" simplePos="0" relativeHeight="251649536" behindDoc="1" locked="0" layoutInCell="1" allowOverlap="1" wp14:anchorId="0C171FA8" wp14:editId="6E26309E">
+          <wp:anchor distT="0" distB="0" distL="114300" distR="114300" simplePos="0" relativeHeight="251650560" behindDoc="1" locked="0" layoutInCell="1" allowOverlap="1" wp14:anchorId="0C171FA8" wp14:editId="6E26309E">
             <wp:simplePos x="0" y="0"/>
             <wp:positionH relativeFrom="column">
               <wp:posOffset>793750</wp:posOffset>
@@ -23367,7 +23676,7 @@
           <w:numId w:val="3"/>
         </w:numPr>
       </w:pPr>
-      <w:bookmarkStart w:id="12" w:name="_Toc378671363"/>
+      <w:bookmarkStart w:id="13" w:name="_Toc378680236"/>
       <w:r>
         <w:t>Description</w:t>
       </w:r>
@@ -23425,7 +23734,7 @@
         </w:rPr>
         <w:t>Case</w:t>
       </w:r>
-      <w:bookmarkEnd w:id="12"/>
+      <w:bookmarkEnd w:id="13"/>
     </w:p>
     <w:p>
       <w:pPr>
@@ -27257,7 +27566,7 @@
           <w:numId w:val="3"/>
         </w:numPr>
       </w:pPr>
-      <w:bookmarkStart w:id="13" w:name="_Toc378671364"/>
+      <w:bookmarkStart w:id="14" w:name="_Toc378680237"/>
       <w:r>
         <w:t>A</w:t>
       </w:r>
@@ -27333,7 +27642,7 @@
       <w:r>
         <w:t>n</w:t>
       </w:r>
-      <w:bookmarkEnd w:id="13"/>
+      <w:bookmarkEnd w:id="14"/>
     </w:p>
     <w:p>
       <w:pPr>
@@ -27944,7 +28253,7 @@
         </w:numPr>
         <w:ind w:left="851"/>
       </w:pPr>
-      <w:bookmarkStart w:id="14" w:name="_Toc378671365"/>
+      <w:bookmarkStart w:id="15" w:name="_Toc378680238"/>
       <w:r>
         <w:t>Main</w:t>
       </w:r>
@@ -27973,7 +28282,7 @@
         </w:rPr>
         <w:t>n</w:t>
       </w:r>
-      <w:bookmarkEnd w:id="14"/>
+      <w:bookmarkEnd w:id="15"/>
     </w:p>
     <w:p>
       <w:pPr>
@@ -27993,7 +28302,7 @@
           <w:lang w:val="bg-BG" w:eastAsia="bg-BG"/>
         </w:rPr>
         <w:drawing>
-          <wp:anchor distT="0" distB="0" distL="114300" distR="114300" simplePos="0" relativeHeight="251666944" behindDoc="1" locked="0" layoutInCell="1" allowOverlap="1" wp14:anchorId="4A240D44" wp14:editId="641DCAE2">
+          <wp:anchor distT="0" distB="0" distL="114300" distR="114300" simplePos="0" relativeHeight="251653632" behindDoc="1" locked="0" layoutInCell="1" allowOverlap="1" wp14:anchorId="4A240D44" wp14:editId="641DCAE2">
             <wp:simplePos x="0" y="0"/>
             <wp:positionH relativeFrom="column">
               <wp:posOffset>43180</wp:posOffset>
@@ -29694,7 +30003,7 @@
         </w:numPr>
         <w:ind w:left="851"/>
       </w:pPr>
-      <w:bookmarkStart w:id="15" w:name="_Toc378671366"/>
+      <w:bookmarkStart w:id="16" w:name="_Toc378680239"/>
       <w:r>
         <w:t>About</w:t>
       </w:r>
@@ -29716,7 +30025,7 @@
       <w:r>
         <w:t>reen</w:t>
       </w:r>
-      <w:bookmarkEnd w:id="15"/>
+      <w:bookmarkEnd w:id="16"/>
     </w:p>
     <w:p>
       <w:pPr>
@@ -29736,7 +30045,7 @@
           <w:lang w:val="bg-BG" w:eastAsia="bg-BG"/>
         </w:rPr>
         <w:drawing>
-          <wp:anchor distT="0" distB="0" distL="114300" distR="114300" simplePos="0" relativeHeight="251668992" behindDoc="1" locked="0" layoutInCell="1" allowOverlap="1" wp14:anchorId="65FD307E" wp14:editId="3D3A3D4C">
+          <wp:anchor distT="0" distB="0" distL="114300" distR="114300" simplePos="0" relativeHeight="251656704" behindDoc="1" locked="0" layoutInCell="1" allowOverlap="1" wp14:anchorId="65FD307E" wp14:editId="3D3A3D4C">
             <wp:simplePos x="0" y="0"/>
             <wp:positionH relativeFrom="column">
               <wp:posOffset>90805</wp:posOffset>
@@ -29920,7 +30229,7 @@
         </w:numPr>
         <w:ind w:left="851"/>
       </w:pPr>
-      <w:bookmarkStart w:id="16" w:name="_Toc378671367"/>
+      <w:bookmarkStart w:id="17" w:name="_Toc378680240"/>
       <w:r>
         <w:t>Map</w:t>
       </w:r>
@@ -29933,7 +30242,7 @@
       <w:r>
         <w:t>screen</w:t>
       </w:r>
-      <w:bookmarkEnd w:id="16"/>
+      <w:bookmarkEnd w:id="17"/>
     </w:p>
     <w:p>
       <w:pPr>
@@ -29949,7 +30258,7 @@
           <w:lang w:val="bg-BG" w:eastAsia="bg-BG"/>
         </w:rPr>
         <w:drawing>
-          <wp:anchor distT="0" distB="0" distL="114300" distR="114300" simplePos="0" relativeHeight="251670016" behindDoc="1" locked="0" layoutInCell="1" allowOverlap="1" wp14:anchorId="7E4E592F" wp14:editId="1EC05258">
+          <wp:anchor distT="0" distB="0" distL="114300" distR="114300" simplePos="0" relativeHeight="251659776" behindDoc="1" locked="0" layoutInCell="1" allowOverlap="1" wp14:anchorId="7E4E592F" wp14:editId="1EC05258">
             <wp:simplePos x="0" y="0"/>
             <wp:positionH relativeFrom="column">
               <wp:posOffset>90805</wp:posOffset>
@@ -31390,18 +31699,234 @@
     </w:p>
     <w:p>
       <w:pPr>
+        <w:spacing w:before="20" w:line="220" w:lineRule="exact"/>
+        <w:rPr>
+          <w:sz w:val="22"/>
+          <w:szCs w:val="22"/>
+        </w:rPr>
+      </w:pPr>
+    </w:p>
+    <w:p>
+      <w:pPr>
+        <w:spacing w:before="20" w:line="220" w:lineRule="exact"/>
+        <w:rPr>
+          <w:sz w:val="22"/>
+          <w:szCs w:val="22"/>
+        </w:rPr>
+      </w:pPr>
+    </w:p>
+    <w:p>
+      <w:pPr>
+        <w:spacing w:before="20" w:line="220" w:lineRule="exact"/>
+        <w:rPr>
+          <w:sz w:val="22"/>
+          <w:szCs w:val="22"/>
+        </w:rPr>
+      </w:pPr>
+    </w:p>
+    <w:p>
+      <w:pPr>
+        <w:spacing w:before="20" w:line="220" w:lineRule="exact"/>
+        <w:rPr>
+          <w:sz w:val="22"/>
+          <w:szCs w:val="22"/>
+        </w:rPr>
+      </w:pPr>
+    </w:p>
+    <w:p>
+      <w:pPr>
+        <w:spacing w:before="20" w:line="220" w:lineRule="exact"/>
+        <w:rPr>
+          <w:sz w:val="22"/>
+          <w:szCs w:val="22"/>
+        </w:rPr>
+      </w:pPr>
+    </w:p>
+    <w:p>
+      <w:pPr>
+        <w:spacing w:before="20" w:line="220" w:lineRule="exact"/>
+        <w:rPr>
+          <w:sz w:val="22"/>
+          <w:szCs w:val="22"/>
+        </w:rPr>
+      </w:pPr>
+    </w:p>
+    <w:p>
+      <w:pPr>
+        <w:pStyle w:val="Heading2"/>
+        <w:numPr>
+          <w:ilvl w:val="1"/>
+          <w:numId w:val="3"/>
+        </w:numPr>
+      </w:pPr>
+      <w:bookmarkStart w:id="18" w:name="_Toc378680241"/>
+      <w:r>
+        <w:t>User Navigation</w:t>
+      </w:r>
+      <w:bookmarkEnd w:id="18"/>
+    </w:p>
+    <w:p/>
+    <w:p/>
+    <w:p/>
+    <w:p/>
+    <w:p/>
+    <w:p>
+      <w:r>
+        <w:rPr>
+          <w:noProof/>
+          <w:lang w:val="bg-BG" w:eastAsia="bg-BG"/>
+        </w:rPr>
+        <w:drawing>
+          <wp:anchor distT="0" distB="0" distL="114300" distR="114300" simplePos="0" relativeHeight="251666944" behindDoc="0" locked="0" layoutInCell="1" allowOverlap="1" wp14:anchorId="7BEC75F4" wp14:editId="3975FA51">
+            <wp:simplePos x="0" y="0"/>
+            <wp:positionH relativeFrom="column">
+              <wp:posOffset>-806450</wp:posOffset>
+            </wp:positionH>
+            <wp:positionV relativeFrom="paragraph">
+              <wp:posOffset>148590</wp:posOffset>
+            </wp:positionV>
+            <wp:extent cx="7316470" cy="4419600"/>
+            <wp:effectExtent l="0" t="0" r="0" b="0"/>
+            <wp:wrapTopAndBottom/>
+            <wp:docPr id="1" name="0 Imagen" descr="0 Imagen"/>
+            <wp:cNvGraphicFramePr>
+              <a:graphicFrameLocks xmlns:a="http://schemas.openxmlformats.org/drawingml/2006/main" noChangeAspect="1"/>
+            </wp:cNvGraphicFramePr>
+            <a:graphic xmlns:a="http://schemas.openxmlformats.org/drawingml/2006/main">
+              <a:graphicData uri="http://schemas.openxmlformats.org/drawingml/2006/picture">
+                <pic:pic xmlns:pic="http://schemas.openxmlformats.org/drawingml/2006/picture">
+                  <pic:nvPicPr>
+                    <pic:cNvPr id="0" name="image"/>
+                    <pic:cNvPicPr/>
+                  </pic:nvPicPr>
+                  <pic:blipFill>
+                    <a:blip r:embed="rId15" cstate="print">
+                      <a:extLst>
+                        <a:ext uri="{28A0092B-C50C-407E-A947-70E740481C1C}">
+                          <a14:useLocalDpi xmlns:a14="http://schemas.microsoft.com/office/drawing/2010/main" val="0"/>
+                        </a:ext>
+                      </a:extLst>
+                    </a:blip>
+                    <a:stretch>
+                      <a:fillRect/>
+                    </a:stretch>
+                  </pic:blipFill>
+                  <pic:spPr>
+                    <a:xfrm>
+                      <a:off x="0" y="0"/>
+                      <a:ext cx="7316470" cy="4419600"/>
+                    </a:xfrm>
+                    <a:prstGeom prst="rect">
+                      <a:avLst/>
+                    </a:prstGeom>
+                  </pic:spPr>
+                </pic:pic>
+              </a:graphicData>
+            </a:graphic>
+            <wp14:sizeRelH relativeFrom="margin">
+              <wp14:pctWidth>0</wp14:pctWidth>
+            </wp14:sizeRelH>
+            <wp14:sizeRelV relativeFrom="margin">
+              <wp14:pctHeight>0</wp14:pctHeight>
+            </wp14:sizeRelV>
+          </wp:anchor>
+        </w:drawing>
+      </w:r>
+    </w:p>
+    <w:p>
+      <w:pPr>
+        <w:ind w:left="-1276"/>
+      </w:pPr>
+    </w:p>
+    <w:p>
+      <w:pPr>
+        <w:ind w:left="-1276"/>
+      </w:pPr>
+    </w:p>
+    <w:p>
+      <w:pPr>
+        <w:ind w:left="-1276"/>
+      </w:pPr>
+    </w:p>
+    <w:p>
+      <w:pPr>
+        <w:ind w:left="-1276"/>
+      </w:pPr>
+    </w:p>
+    <w:p>
+      <w:pPr>
+        <w:ind w:left="-1276"/>
+      </w:pPr>
+    </w:p>
+    <w:p>
+      <w:pPr>
+        <w:ind w:left="-1276"/>
+      </w:pPr>
+    </w:p>
+    <w:p>
+      <w:pPr>
+        <w:ind w:left="-1276"/>
+      </w:pPr>
+    </w:p>
+    <w:p>
+      <w:pPr>
+        <w:ind w:left="-1276"/>
+      </w:pPr>
+    </w:p>
+    <w:p>
+      <w:pPr>
+        <w:ind w:left="-1276"/>
+      </w:pPr>
+    </w:p>
+    <w:p>
+      <w:pPr>
+        <w:ind w:left="-1276"/>
+      </w:pPr>
+    </w:p>
+    <w:p>
+      <w:pPr>
+        <w:pStyle w:val="Heading1"/>
+        <w:tabs>
+          <w:tab w:val="clear" w:pos="720"/>
+        </w:tabs>
+        <w:ind w:left="0" w:firstLine="0"/>
+        <w:rPr>
+          <w:rFonts w:ascii="Times New Roman" w:eastAsia="Times New Roman" w:hAnsi="Times New Roman" w:cs="Times New Roman"/>
+          <w:b w:val="0"/>
+          <w:bCs w:val="0"/>
+          <w:color w:val="auto"/>
+          <w:kern w:val="0"/>
+          <w:sz w:val="20"/>
+          <w:szCs w:val="20"/>
+        </w:rPr>
+      </w:pPr>
+    </w:p>
+    <w:p/>
+    <w:p/>
+    <w:p/>
+    <w:p/>
+    <w:p/>
+    <w:p/>
+    <w:p/>
+    <w:p/>
+    <w:p/>
+    <w:p/>
+    <w:p/>
+    <w:p/>
+    <w:p/>
+    <w:p>
+      <w:pPr>
         <w:pStyle w:val="Heading1"/>
         <w:numPr>
           <w:ilvl w:val="0"/>
           <w:numId w:val="3"/>
         </w:numPr>
       </w:pPr>
-      <w:bookmarkStart w:id="17" w:name="_Toc378671368"/>
+      <w:bookmarkStart w:id="19" w:name="_Toc378680242"/>
       <w:r>
         <w:rPr>
           <w:spacing w:val="-1"/>
         </w:rPr>
-        <w:lastRenderedPageBreak/>
         <w:t>W</w:t>
       </w:r>
       <w:r>
@@ -31467,7 +31992,7 @@
       <w:r>
         <w:t>n</w:t>
       </w:r>
-      <w:bookmarkEnd w:id="17"/>
+      <w:bookmarkEnd w:id="19"/>
     </w:p>
     <w:p>
       <w:pPr>
@@ -31477,7 +32002,7 @@
           <w:numId w:val="3"/>
         </w:numPr>
       </w:pPr>
-      <w:bookmarkStart w:id="18" w:name="_Toc378671369"/>
+      <w:bookmarkStart w:id="20" w:name="_Toc378680243"/>
       <w:r>
         <w:t>Ho</w:t>
       </w:r>
@@ -31508,7 +32033,7 @@
       <w:r>
         <w:t>e</w:t>
       </w:r>
-      <w:bookmarkEnd w:id="18"/>
+      <w:bookmarkEnd w:id="20"/>
     </w:p>
     <w:p>
       <w:pPr>
@@ -31518,7 +32043,7 @@
           <w:numId w:val="3"/>
         </w:numPr>
       </w:pPr>
-      <w:bookmarkStart w:id="19" w:name="_Toc378671370"/>
+      <w:bookmarkStart w:id="21" w:name="_Toc378680244"/>
       <w:r>
         <w:t>Map</w:t>
       </w:r>
@@ -31540,7 +32065,7 @@
       <w:r>
         <w:t>e</w:t>
       </w:r>
-      <w:bookmarkEnd w:id="19"/>
+      <w:bookmarkEnd w:id="21"/>
     </w:p>
     <w:p>
       <w:pPr>
@@ -31550,11 +32075,11 @@
           <w:numId w:val="3"/>
         </w:numPr>
       </w:pPr>
-      <w:bookmarkStart w:id="20" w:name="_Toc378671371"/>
+      <w:bookmarkStart w:id="22" w:name="_Toc378680245"/>
       <w:r>
         <w:t>About page</w:t>
       </w:r>
-      <w:bookmarkEnd w:id="20"/>
+      <w:bookmarkEnd w:id="22"/>
     </w:p>
     <w:p/>
     <w:p/>
@@ -31580,7 +32105,7 @@
                     <pic:cNvPicPr/>
                   </pic:nvPicPr>
                   <pic:blipFill>
-                    <a:blip r:embed="rId15" cstate="print"/>
+                    <a:blip r:embed="rId16" cstate="print"/>
                     <a:stretch>
                       <a:fillRect/>
                     </a:stretch>
@@ -31611,7 +32136,7 @@
           <w:numId w:val="3"/>
         </w:numPr>
       </w:pPr>
-      <w:bookmarkStart w:id="21" w:name="_Toc378671372"/>
+      <w:bookmarkStart w:id="23" w:name="_Toc378680246"/>
       <w:r>
         <w:t>O</w:t>
       </w:r>
@@ -31639,7 +32164,7 @@
       <w:r>
         <w:t>w</w:t>
       </w:r>
-      <w:bookmarkEnd w:id="21"/>
+      <w:bookmarkEnd w:id="23"/>
     </w:p>
     <w:p>
       <w:pPr>
@@ -33026,24 +33551,6 @@
         </w:rPr>
         <w:t xml:space="preserve">  can   give  feedback  to  us about the site.</w:t>
       </w:r>
-    </w:p>
-    <w:p>
-      <w:pPr>
-        <w:spacing w:before="20" w:line="220" w:lineRule="exact"/>
-        <w:rPr>
-          <w:sz w:val="22"/>
-          <w:szCs w:val="22"/>
-        </w:rPr>
-      </w:pPr>
-    </w:p>
-    <w:p>
-      <w:pPr>
-        <w:spacing w:before="20" w:line="220" w:lineRule="exact"/>
-        <w:rPr>
-          <w:sz w:val="22"/>
-          <w:szCs w:val="22"/>
-        </w:rPr>
-      </w:pPr>
     </w:p>
     <w:p>
       <w:pPr>
@@ -33152,7 +33659,7 @@
           <w:numId w:val="3"/>
         </w:numPr>
       </w:pPr>
-      <w:bookmarkStart w:id="22" w:name="_Toc378671373"/>
+      <w:bookmarkStart w:id="24" w:name="_Toc378680247"/>
       <w:r>
         <w:rPr>
           <w:noProof/>
@@ -33160,7 +33667,7 @@
         </w:rPr>
         <w:lastRenderedPageBreak/>
         <w:drawing>
-          <wp:anchor distT="0" distB="0" distL="114300" distR="114300" simplePos="0" relativeHeight="251671040" behindDoc="1" locked="0" layoutInCell="1" allowOverlap="1" wp14:anchorId="727FB929" wp14:editId="28EF4F3C">
+          <wp:anchor distT="0" distB="0" distL="114300" distR="114300" simplePos="0" relativeHeight="251662848" behindDoc="1" locked="0" layoutInCell="1" allowOverlap="1" wp14:anchorId="727FB929" wp14:editId="28EF4F3C">
             <wp:simplePos x="0" y="0"/>
             <wp:positionH relativeFrom="column">
               <wp:posOffset>317500</wp:posOffset>
@@ -33193,7 +33700,7 @@
                     </pic:cNvPicPr>
                   </pic:nvPicPr>
                   <pic:blipFill>
-                    <a:blip r:embed="rId16">
+                    <a:blip r:embed="rId17">
                       <a:extLst>
                         <a:ext uri="{28A0092B-C50C-407E-A947-70E740481C1C}">
                           <a14:useLocalDpi xmlns:a14="http://schemas.microsoft.com/office/drawing/2010/main" val="0"/>
@@ -33254,7 +33761,7 @@
       <w:r>
         <w:t>art</w:t>
       </w:r>
-      <w:bookmarkEnd w:id="22"/>
+      <w:bookmarkEnd w:id="24"/>
     </w:p>
     <w:p>
       <w:pPr>
@@ -33280,14 +33787,9 @@
         </w:numPr>
         <w:ind w:left="1985" w:hanging="567"/>
       </w:pPr>
-      <w:bookmarkStart w:id="23" w:name="_Toc378671374"/>
-      <w:r>
-        <w:t>R</w:t>
-      </w:r>
-      <w:bookmarkStart w:id="24" w:name="_GoBack"/>
-      <w:bookmarkEnd w:id="24"/>
-      <w:r>
-        <w:t>i</w:t>
+      <w:bookmarkStart w:id="25" w:name="_Toc378680248"/>
+      <w:r>
+        <w:t>Ri</w:t>
       </w:r>
       <w:r>
         <w:rPr>
@@ -33331,7 +33833,7 @@
       <w:r>
         <w:t>t</w:t>
       </w:r>
-      <w:bookmarkEnd w:id="23"/>
+      <w:bookmarkEnd w:id="25"/>
     </w:p>
     <w:p/>
     <w:p/>
@@ -33363,7 +33865,7 @@
                     </pic:cNvPicPr>
                   </pic:nvPicPr>
                   <pic:blipFill>
-                    <a:blip r:embed="rId17">
+                    <a:blip r:embed="rId18">
                       <a:extLst>
                         <a:ext uri="{28A0092B-C50C-407E-A947-70E740481C1C}">
                           <a14:useLocalDpi xmlns:a14="http://schemas.microsoft.com/office/drawing/2010/main" val="0"/>
@@ -34028,64 +34530,26 @@
     </w:p>
     <w:p>
       <w:pPr>
-        <w:spacing w:before="18"/>
-        <w:ind w:left="456"/>
-        <w:rPr>
-          <w:sz w:val="32"/>
-          <w:szCs w:val="32"/>
-        </w:rPr>
-      </w:pPr>
-      <w:r>
-        <w:rPr>
-          <w:color w:val="2D74B5"/>
-          <w:spacing w:val="1"/>
-          <w:sz w:val="32"/>
-          <w:szCs w:val="32"/>
-        </w:rPr>
-        <w:t>8</w:t>
-      </w:r>
-      <w:r>
-        <w:rPr>
-          <w:color w:val="2D74B5"/>
-          <w:sz w:val="32"/>
-          <w:szCs w:val="32"/>
-        </w:rPr>
-        <w:t>.</w:t>
-      </w:r>
-      <w:r>
-        <w:rPr>
-          <w:color w:val="2D74B5"/>
-          <w:spacing w:val="37"/>
-          <w:sz w:val="32"/>
-          <w:szCs w:val="32"/>
-        </w:rPr>
-        <w:t xml:space="preserve"> </w:t>
-      </w:r>
-      <w:r>
-        <w:rPr>
-          <w:color w:val="2D74B5"/>
-          <w:sz w:val="32"/>
-          <w:szCs w:val="32"/>
-        </w:rPr>
+        <w:pStyle w:val="Heading1"/>
+        <w:numPr>
+          <w:ilvl w:val="0"/>
+          <w:numId w:val="3"/>
+        </w:numPr>
+      </w:pPr>
+      <w:bookmarkStart w:id="26" w:name="_Toc378680249"/>
+      <w:r>
         <w:t>Re</w:t>
       </w:r>
       <w:r>
         <w:rPr>
-          <w:color w:val="2D74B5"/>
           <w:spacing w:val="2"/>
-          <w:sz w:val="32"/>
-          <w:szCs w:val="32"/>
         </w:rPr>
         <w:t>f</w:t>
       </w:r>
       <w:r>
-        <w:rPr>
-          <w:color w:val="2D74B5"/>
-          <w:sz w:val="32"/>
-          <w:szCs w:val="32"/>
-        </w:rPr>
         <w:t>erences</w:t>
       </w:r>
+      <w:bookmarkEnd w:id="26"/>
     </w:p>
     <w:p>
       <w:pPr>
@@ -34161,140 +34625,68 @@
     </w:p>
     <w:p>
       <w:pPr>
-        <w:ind w:left="456"/>
-        <w:rPr>
-          <w:sz w:val="32"/>
-          <w:szCs w:val="32"/>
-        </w:rPr>
-      </w:pPr>
-      <w:r>
-        <w:rPr>
-          <w:color w:val="2D74B5"/>
-          <w:spacing w:val="1"/>
-          <w:sz w:val="32"/>
-          <w:szCs w:val="32"/>
-        </w:rPr>
-        <w:t>9</w:t>
-      </w:r>
-      <w:r>
-        <w:rPr>
-          <w:color w:val="2D74B5"/>
-          <w:sz w:val="32"/>
-          <w:szCs w:val="32"/>
-        </w:rPr>
-        <w:t>.</w:t>
-      </w:r>
-      <w:r>
-        <w:rPr>
-          <w:color w:val="2D74B5"/>
-          <w:spacing w:val="37"/>
-          <w:sz w:val="32"/>
-          <w:szCs w:val="32"/>
-        </w:rPr>
-        <w:t xml:space="preserve"> </w:t>
-      </w:r>
-      <w:r>
-        <w:rPr>
-          <w:color w:val="2D74B5"/>
-          <w:sz w:val="32"/>
-          <w:szCs w:val="32"/>
-        </w:rPr>
+        <w:pStyle w:val="Heading1"/>
+        <w:numPr>
+          <w:ilvl w:val="0"/>
+          <w:numId w:val="3"/>
+        </w:numPr>
+      </w:pPr>
+      <w:bookmarkStart w:id="27" w:name="_Toc378680250"/>
+      <w:r>
         <w:t>D</w:t>
       </w:r>
       <w:r>
         <w:rPr>
-          <w:color w:val="2D74B5"/>
-          <w:spacing w:val="1"/>
-          <w:sz w:val="32"/>
-          <w:szCs w:val="32"/>
+          <w:spacing w:val="1"/>
         </w:rPr>
         <w:t>o</w:t>
       </w:r>
       <w:r>
-        <w:rPr>
-          <w:color w:val="2D74B5"/>
-          <w:sz w:val="32"/>
-          <w:szCs w:val="32"/>
-        </w:rPr>
         <w:t>c</w:t>
       </w:r>
       <w:r>
         <w:rPr>
-          <w:color w:val="2D74B5"/>
           <w:spacing w:val="3"/>
-          <w:sz w:val="32"/>
-          <w:szCs w:val="32"/>
         </w:rPr>
         <w:t>u</w:t>
       </w:r>
       <w:r>
         <w:rPr>
-          <w:color w:val="2D74B5"/>
           <w:spacing w:val="-3"/>
-          <w:sz w:val="32"/>
-          <w:szCs w:val="32"/>
         </w:rPr>
         <w:t>m</w:t>
       </w:r>
       <w:r>
-        <w:rPr>
-          <w:color w:val="2D74B5"/>
-          <w:sz w:val="32"/>
-          <w:szCs w:val="32"/>
-        </w:rPr>
         <w:t>e</w:t>
       </w:r>
       <w:r>
         <w:rPr>
-          <w:color w:val="2D74B5"/>
-          <w:spacing w:val="1"/>
-          <w:sz w:val="32"/>
-          <w:szCs w:val="32"/>
+          <w:spacing w:val="1"/>
         </w:rPr>
         <w:t>n</w:t>
       </w:r>
       <w:r>
-        <w:rPr>
-          <w:color w:val="2D74B5"/>
-          <w:sz w:val="32"/>
-          <w:szCs w:val="32"/>
-        </w:rPr>
         <w:t>t</w:t>
       </w:r>
       <w:r>
         <w:rPr>
-          <w:color w:val="2D74B5"/>
           <w:spacing w:val="-12"/>
-          <w:sz w:val="32"/>
-          <w:szCs w:val="32"/>
-        </w:rPr>
-        <w:t xml:space="preserve"> </w:t>
-      </w:r>
-      <w:r>
-        <w:rPr>
-          <w:color w:val="2D74B5"/>
-          <w:sz w:val="32"/>
-          <w:szCs w:val="32"/>
-        </w:rPr>
+        </w:rPr>
+        <w:t xml:space="preserve"> </w:t>
+      </w:r>
+      <w:r>
         <w:t>Hist</w:t>
       </w:r>
       <w:r>
         <w:rPr>
-          <w:color w:val="2D74B5"/>
-          <w:spacing w:val="1"/>
-          <w:sz w:val="32"/>
-          <w:szCs w:val="32"/>
+          <w:spacing w:val="1"/>
         </w:rPr>
         <w:t>or</w:t>
       </w:r>
       <w:r>
-        <w:rPr>
-          <w:color w:val="2D74B5"/>
-          <w:sz w:val="32"/>
-          <w:szCs w:val="32"/>
-        </w:rPr>
         <w:t>y</w:t>
       </w:r>
+      <w:bookmarkEnd w:id="27"/>
     </w:p>
     <w:p>
       <w:pPr>
@@ -36314,6 +36706,7 @@
         <w:docPartUnique/>
       </w:docPartObj>
     </w:sdtPr>
+    <w:sdtEndPr/>
     <w:sdtContent>
       <w:sdt>
         <w:sdtPr>
@@ -36323,6 +36716,7 @@
             <w:docPartUnique/>
           </w:docPartObj>
         </w:sdtPr>
+        <w:sdtEndPr/>
         <w:sdtContent>
           <w:p>
             <w:pPr>
@@ -36408,7 +36802,7 @@
                 <w:bCs/>
                 <w:noProof/>
               </w:rPr>
-              <w:t>13</w:t>
+              <w:t>14</w:t>
             </w:r>
             <w:r>
               <w:rPr>
@@ -37384,6 +37778,92 @@
     </w:lvl>
   </w:abstractNum>
   <w:abstractNum w:abstractNumId="3">
+    <w:nsid w:val="1D7E33C5"/>
+    <w:multiLevelType w:val="hybridMultilevel"/>
+    <w:tmpl w:val="B41C30E6"/>
+    <w:lvl w:ilvl="0" w:tplc="0402000F">
+      <w:start w:val="1"/>
+      <w:numFmt w:val="decimal"/>
+      <w:lvlText w:val="%1."/>
+      <w:lvlJc w:val="left"/>
+      <w:pPr>
+        <w:ind w:left="1440" w:hanging="360"/>
+      </w:pPr>
+    </w:lvl>
+    <w:lvl w:ilvl="1" w:tplc="04020019" w:tentative="1">
+      <w:start w:val="1"/>
+      <w:numFmt w:val="lowerLetter"/>
+      <w:lvlText w:val="%2."/>
+      <w:lvlJc w:val="left"/>
+      <w:pPr>
+        <w:ind w:left="2160" w:hanging="360"/>
+      </w:pPr>
+    </w:lvl>
+    <w:lvl w:ilvl="2" w:tplc="0402001B" w:tentative="1">
+      <w:start w:val="1"/>
+      <w:numFmt w:val="lowerRoman"/>
+      <w:lvlText w:val="%3."/>
+      <w:lvlJc w:val="right"/>
+      <w:pPr>
+        <w:ind w:left="2880" w:hanging="180"/>
+      </w:pPr>
+    </w:lvl>
+    <w:lvl w:ilvl="3" w:tplc="0402000F" w:tentative="1">
+      <w:start w:val="1"/>
+      <w:numFmt w:val="decimal"/>
+      <w:lvlText w:val="%4."/>
+      <w:lvlJc w:val="left"/>
+      <w:pPr>
+        <w:ind w:left="3600" w:hanging="360"/>
+      </w:pPr>
+    </w:lvl>
+    <w:lvl w:ilvl="4" w:tplc="04020019" w:tentative="1">
+      <w:start w:val="1"/>
+      <w:numFmt w:val="lowerLetter"/>
+      <w:lvlText w:val="%5."/>
+      <w:lvlJc w:val="left"/>
+      <w:pPr>
+        <w:ind w:left="4320" w:hanging="360"/>
+      </w:pPr>
+    </w:lvl>
+    <w:lvl w:ilvl="5" w:tplc="0402001B" w:tentative="1">
+      <w:start w:val="1"/>
+      <w:numFmt w:val="lowerRoman"/>
+      <w:lvlText w:val="%6."/>
+      <w:lvlJc w:val="right"/>
+      <w:pPr>
+        <w:ind w:left="5040" w:hanging="180"/>
+      </w:pPr>
+    </w:lvl>
+    <w:lvl w:ilvl="6" w:tplc="0402000F" w:tentative="1">
+      <w:start w:val="1"/>
+      <w:numFmt w:val="decimal"/>
+      <w:lvlText w:val="%7."/>
+      <w:lvlJc w:val="left"/>
+      <w:pPr>
+        <w:ind w:left="5760" w:hanging="360"/>
+      </w:pPr>
+    </w:lvl>
+    <w:lvl w:ilvl="7" w:tplc="04020019" w:tentative="1">
+      <w:start w:val="1"/>
+      <w:numFmt w:val="lowerLetter"/>
+      <w:lvlText w:val="%8."/>
+      <w:lvlJc w:val="left"/>
+      <w:pPr>
+        <w:ind w:left="6480" w:hanging="360"/>
+      </w:pPr>
+    </w:lvl>
+    <w:lvl w:ilvl="8" w:tplc="0402001B" w:tentative="1">
+      <w:start w:val="1"/>
+      <w:numFmt w:val="lowerRoman"/>
+      <w:lvlText w:val="%9."/>
+      <w:lvlJc w:val="right"/>
+      <w:pPr>
+        <w:ind w:left="7200" w:hanging="180"/>
+      </w:pPr>
+    </w:lvl>
+  </w:abstractNum>
+  <w:abstractNum w:abstractNumId="4">
     <w:nsid w:val="277D192C"/>
     <w:multiLevelType w:val="multilevel"/>
     <w:tmpl w:val="115E7E8C"/>
@@ -37517,7 +37997,7 @@
       </w:rPr>
     </w:lvl>
   </w:abstractNum>
-  <w:abstractNum w:abstractNumId="4">
+  <w:abstractNum w:abstractNumId="5">
     <w:nsid w:val="31996932"/>
     <w:multiLevelType w:val="multilevel"/>
     <w:tmpl w:val="9D6A810A"/>
@@ -37651,7 +38131,7 @@
       </w:rPr>
     </w:lvl>
   </w:abstractNum>
-  <w:abstractNum w:abstractNumId="5">
+  <w:abstractNum w:abstractNumId="6">
     <w:nsid w:val="37AC76C4"/>
     <w:multiLevelType w:val="multilevel"/>
     <w:tmpl w:val="9D6A810A"/>
@@ -37785,7 +38265,7 @@
       </w:rPr>
     </w:lvl>
   </w:abstractNum>
-  <w:abstractNum w:abstractNumId="6">
+  <w:abstractNum w:abstractNumId="7">
     <w:nsid w:val="3B073438"/>
     <w:multiLevelType w:val="multilevel"/>
     <w:tmpl w:val="DA267664"/>
@@ -37919,121 +38399,8 @@
       </w:rPr>
     </w:lvl>
   </w:abstractNum>
-  <w:abstractNum w:abstractNumId="7">
-    <w:nsid w:val="41AC381A"/>
-    <w:multiLevelType w:val="multilevel"/>
-    <w:tmpl w:val="DD7453E8"/>
-    <w:lvl w:ilvl="0">
-      <w:start w:val="1"/>
-      <w:numFmt w:val="decimal"/>
-      <w:lvlText w:val="%1."/>
-      <w:lvlJc w:val="left"/>
-      <w:pPr>
-        <w:tabs>
-          <w:tab w:val="num" w:pos="720"/>
-        </w:tabs>
-        <w:ind w:left="720" w:hanging="720"/>
-      </w:pPr>
-    </w:lvl>
-    <w:lvl w:ilvl="1">
-      <w:start w:val="1"/>
-      <w:numFmt w:val="decimal"/>
-      <w:lvlText w:val="%2."/>
-      <w:lvlJc w:val="left"/>
-      <w:pPr>
-        <w:tabs>
-          <w:tab w:val="num" w:pos="1440"/>
-        </w:tabs>
-        <w:ind w:left="1440" w:hanging="720"/>
-      </w:pPr>
-    </w:lvl>
-    <w:lvl w:ilvl="2">
-      <w:start w:val="1"/>
-      <w:numFmt w:val="decimal"/>
-      <w:lvlText w:val="%3."/>
-      <w:lvlJc w:val="left"/>
-      <w:pPr>
-        <w:tabs>
-          <w:tab w:val="num" w:pos="2160"/>
-        </w:tabs>
-        <w:ind w:left="2160" w:hanging="720"/>
-      </w:pPr>
-    </w:lvl>
-    <w:lvl w:ilvl="3">
-      <w:start w:val="1"/>
-      <w:numFmt w:val="decimal"/>
-      <w:lvlText w:val="%4."/>
-      <w:lvlJc w:val="left"/>
-      <w:pPr>
-        <w:tabs>
-          <w:tab w:val="num" w:pos="2880"/>
-        </w:tabs>
-        <w:ind w:left="2880" w:hanging="720"/>
-      </w:pPr>
-    </w:lvl>
-    <w:lvl w:ilvl="4">
-      <w:start w:val="1"/>
-      <w:numFmt w:val="decimal"/>
-      <w:lvlText w:val="%5."/>
-      <w:lvlJc w:val="left"/>
-      <w:pPr>
-        <w:tabs>
-          <w:tab w:val="num" w:pos="3600"/>
-        </w:tabs>
-        <w:ind w:left="3600" w:hanging="720"/>
-      </w:pPr>
-    </w:lvl>
-    <w:lvl w:ilvl="5">
-      <w:start w:val="1"/>
-      <w:numFmt w:val="decimal"/>
-      <w:lvlText w:val="%6."/>
-      <w:lvlJc w:val="left"/>
-      <w:pPr>
-        <w:tabs>
-          <w:tab w:val="num" w:pos="4320"/>
-        </w:tabs>
-        <w:ind w:left="4320" w:hanging="720"/>
-      </w:pPr>
-    </w:lvl>
-    <w:lvl w:ilvl="6">
-      <w:start w:val="1"/>
-      <w:numFmt w:val="decimal"/>
-      <w:lvlText w:val="%7."/>
-      <w:lvlJc w:val="left"/>
-      <w:pPr>
-        <w:tabs>
-          <w:tab w:val="num" w:pos="5040"/>
-        </w:tabs>
-        <w:ind w:left="5040" w:hanging="720"/>
-      </w:pPr>
-    </w:lvl>
-    <w:lvl w:ilvl="7">
-      <w:start w:val="1"/>
-      <w:numFmt w:val="decimal"/>
-      <w:lvlText w:val="%8."/>
-      <w:lvlJc w:val="left"/>
-      <w:pPr>
-        <w:tabs>
-          <w:tab w:val="num" w:pos="5760"/>
-        </w:tabs>
-        <w:ind w:left="5760" w:hanging="720"/>
-      </w:pPr>
-    </w:lvl>
-    <w:lvl w:ilvl="8">
-      <w:start w:val="1"/>
-      <w:numFmt w:val="decimal"/>
-      <w:lvlText w:val="%9."/>
-      <w:lvlJc w:val="left"/>
-      <w:pPr>
-        <w:tabs>
-          <w:tab w:val="num" w:pos="6480"/>
-        </w:tabs>
-        <w:ind w:left="6480" w:hanging="720"/>
-      </w:pPr>
-    </w:lvl>
-  </w:abstractNum>
   <w:abstractNum w:abstractNumId="8">
-    <w:nsid w:val="5216696A"/>
+    <w:nsid w:val="40F70A77"/>
     <w:multiLevelType w:val="multilevel"/>
     <w:tmpl w:val="CD04AEE4"/>
     <w:lvl w:ilvl="0">
@@ -38167,6 +38534,253 @@
     </w:lvl>
   </w:abstractNum>
   <w:abstractNum w:abstractNumId="9">
+    <w:nsid w:val="41AC381A"/>
+    <w:multiLevelType w:val="multilevel"/>
+    <w:tmpl w:val="DD7453E8"/>
+    <w:lvl w:ilvl="0">
+      <w:start w:val="1"/>
+      <w:numFmt w:val="decimal"/>
+      <w:lvlText w:val="%1."/>
+      <w:lvlJc w:val="left"/>
+      <w:pPr>
+        <w:tabs>
+          <w:tab w:val="num" w:pos="720"/>
+        </w:tabs>
+        <w:ind w:left="720" w:hanging="720"/>
+      </w:pPr>
+    </w:lvl>
+    <w:lvl w:ilvl="1">
+      <w:start w:val="1"/>
+      <w:numFmt w:val="decimal"/>
+      <w:lvlText w:val="%2."/>
+      <w:lvlJc w:val="left"/>
+      <w:pPr>
+        <w:tabs>
+          <w:tab w:val="num" w:pos="1440"/>
+        </w:tabs>
+        <w:ind w:left="1440" w:hanging="720"/>
+      </w:pPr>
+    </w:lvl>
+    <w:lvl w:ilvl="2">
+      <w:start w:val="1"/>
+      <w:numFmt w:val="decimal"/>
+      <w:lvlText w:val="%3."/>
+      <w:lvlJc w:val="left"/>
+      <w:pPr>
+        <w:tabs>
+          <w:tab w:val="num" w:pos="2160"/>
+        </w:tabs>
+        <w:ind w:left="2160" w:hanging="720"/>
+      </w:pPr>
+    </w:lvl>
+    <w:lvl w:ilvl="3">
+      <w:start w:val="1"/>
+      <w:numFmt w:val="decimal"/>
+      <w:lvlText w:val="%4."/>
+      <w:lvlJc w:val="left"/>
+      <w:pPr>
+        <w:tabs>
+          <w:tab w:val="num" w:pos="2880"/>
+        </w:tabs>
+        <w:ind w:left="2880" w:hanging="720"/>
+      </w:pPr>
+    </w:lvl>
+    <w:lvl w:ilvl="4">
+      <w:start w:val="1"/>
+      <w:numFmt w:val="decimal"/>
+      <w:lvlText w:val="%5."/>
+      <w:lvlJc w:val="left"/>
+      <w:pPr>
+        <w:tabs>
+          <w:tab w:val="num" w:pos="3600"/>
+        </w:tabs>
+        <w:ind w:left="3600" w:hanging="720"/>
+      </w:pPr>
+    </w:lvl>
+    <w:lvl w:ilvl="5">
+      <w:start w:val="1"/>
+      <w:numFmt w:val="decimal"/>
+      <w:lvlText w:val="%6."/>
+      <w:lvlJc w:val="left"/>
+      <w:pPr>
+        <w:tabs>
+          <w:tab w:val="num" w:pos="4320"/>
+        </w:tabs>
+        <w:ind w:left="4320" w:hanging="720"/>
+      </w:pPr>
+    </w:lvl>
+    <w:lvl w:ilvl="6">
+      <w:start w:val="1"/>
+      <w:numFmt w:val="decimal"/>
+      <w:lvlText w:val="%7."/>
+      <w:lvlJc w:val="left"/>
+      <w:pPr>
+        <w:tabs>
+          <w:tab w:val="num" w:pos="5040"/>
+        </w:tabs>
+        <w:ind w:left="5040" w:hanging="720"/>
+      </w:pPr>
+    </w:lvl>
+    <w:lvl w:ilvl="7">
+      <w:start w:val="1"/>
+      <w:numFmt w:val="decimal"/>
+      <w:lvlText w:val="%8."/>
+      <w:lvlJc w:val="left"/>
+      <w:pPr>
+        <w:tabs>
+          <w:tab w:val="num" w:pos="5760"/>
+        </w:tabs>
+        <w:ind w:left="5760" w:hanging="720"/>
+      </w:pPr>
+    </w:lvl>
+    <w:lvl w:ilvl="8">
+      <w:start w:val="1"/>
+      <w:numFmt w:val="decimal"/>
+      <w:lvlText w:val="%9."/>
+      <w:lvlJc w:val="left"/>
+      <w:pPr>
+        <w:tabs>
+          <w:tab w:val="num" w:pos="6480"/>
+        </w:tabs>
+        <w:ind w:left="6480" w:hanging="720"/>
+      </w:pPr>
+    </w:lvl>
+  </w:abstractNum>
+  <w:abstractNum w:abstractNumId="10">
+    <w:nsid w:val="5216696A"/>
+    <w:multiLevelType w:val="multilevel"/>
+    <w:tmpl w:val="CD04AEE4"/>
+    <w:lvl w:ilvl="0">
+      <w:start w:val="1"/>
+      <w:numFmt w:val="decimal"/>
+      <w:lvlText w:val="%1."/>
+      <w:lvlJc w:val="left"/>
+      <w:pPr>
+        <w:ind w:left="476" w:hanging="360"/>
+      </w:pPr>
+      <w:rPr>
+        <w:rFonts w:hint="default"/>
+        <w:color w:val="2D74B5"/>
+      </w:rPr>
+    </w:lvl>
+    <w:lvl w:ilvl="1">
+      <w:start w:val="1"/>
+      <w:numFmt w:val="decimal"/>
+      <w:isLgl/>
+      <w:lvlText w:val="%1.%2."/>
+      <w:lvlJc w:val="left"/>
+      <w:pPr>
+        <w:ind w:left="1196" w:hanging="720"/>
+      </w:pPr>
+      <w:rPr>
+        <w:rFonts w:hint="default"/>
+        <w:b w:val="0"/>
+        <w:color w:val="2D74B5"/>
+        <w:sz w:val="24"/>
+      </w:rPr>
+    </w:lvl>
+    <w:lvl w:ilvl="2">
+      <w:start w:val="1"/>
+      <w:numFmt w:val="decimal"/>
+      <w:isLgl/>
+      <w:lvlText w:val="%1.%2.%3."/>
+      <w:lvlJc w:val="left"/>
+      <w:pPr>
+        <w:ind w:left="1556" w:hanging="720"/>
+      </w:pPr>
+      <w:rPr>
+        <w:rFonts w:ascii="Times New Roman" w:hAnsi="Times New Roman" w:cs="Times New Roman" w:hint="default"/>
+        <w:b/>
+        <w:color w:val="auto"/>
+        <w:sz w:val="22"/>
+      </w:rPr>
+    </w:lvl>
+    <w:lvl w:ilvl="3">
+      <w:start w:val="1"/>
+      <w:numFmt w:val="decimal"/>
+      <w:isLgl/>
+      <w:lvlText w:val="%1.%2.%3.%4."/>
+      <w:lvlJc w:val="left"/>
+      <w:pPr>
+        <w:ind w:left="2276" w:hanging="1080"/>
+      </w:pPr>
+      <w:rPr>
+        <w:rFonts w:hint="default"/>
+        <w:color w:val="2D74B5"/>
+      </w:rPr>
+    </w:lvl>
+    <w:lvl w:ilvl="4">
+      <w:start w:val="1"/>
+      <w:numFmt w:val="decimal"/>
+      <w:isLgl/>
+      <w:lvlText w:val="%1.%2.%3.%4.%5."/>
+      <w:lvlJc w:val="left"/>
+      <w:pPr>
+        <w:ind w:left="2636" w:hanging="1080"/>
+      </w:pPr>
+      <w:rPr>
+        <w:rFonts w:hint="default"/>
+        <w:color w:val="2D74B5"/>
+      </w:rPr>
+    </w:lvl>
+    <w:lvl w:ilvl="5">
+      <w:start w:val="1"/>
+      <w:numFmt w:val="decimal"/>
+      <w:isLgl/>
+      <w:lvlText w:val="%1.%2.%3.%4.%5.%6."/>
+      <w:lvlJc w:val="left"/>
+      <w:pPr>
+        <w:ind w:left="3356" w:hanging="1440"/>
+      </w:pPr>
+      <w:rPr>
+        <w:rFonts w:hint="default"/>
+        <w:color w:val="2D74B5"/>
+      </w:rPr>
+    </w:lvl>
+    <w:lvl w:ilvl="6">
+      <w:start w:val="1"/>
+      <w:numFmt w:val="decimal"/>
+      <w:isLgl/>
+      <w:lvlText w:val="%1.%2.%3.%4.%5.%6.%7."/>
+      <w:lvlJc w:val="left"/>
+      <w:pPr>
+        <w:ind w:left="3716" w:hanging="1440"/>
+      </w:pPr>
+      <w:rPr>
+        <w:rFonts w:hint="default"/>
+        <w:color w:val="2D74B5"/>
+      </w:rPr>
+    </w:lvl>
+    <w:lvl w:ilvl="7">
+      <w:start w:val="1"/>
+      <w:numFmt w:val="decimal"/>
+      <w:isLgl/>
+      <w:lvlText w:val="%1.%2.%3.%4.%5.%6.%7.%8."/>
+      <w:lvlJc w:val="left"/>
+      <w:pPr>
+        <w:ind w:left="4436" w:hanging="1800"/>
+      </w:pPr>
+      <w:rPr>
+        <w:rFonts w:hint="default"/>
+        <w:color w:val="2D74B5"/>
+      </w:rPr>
+    </w:lvl>
+    <w:lvl w:ilvl="8">
+      <w:start w:val="1"/>
+      <w:numFmt w:val="decimal"/>
+      <w:isLgl/>
+      <w:lvlText w:val="%1.%2.%3.%4.%5.%6.%7.%8.%9."/>
+      <w:lvlJc w:val="left"/>
+      <w:pPr>
+        <w:ind w:left="4796" w:hanging="1800"/>
+      </w:pPr>
+      <w:rPr>
+        <w:rFonts w:hint="default"/>
+        <w:color w:val="2D74B5"/>
+      </w:rPr>
+    </w:lvl>
+  </w:abstractNum>
+  <w:abstractNum w:abstractNumId="11">
     <w:nsid w:val="609F06E0"/>
     <w:multiLevelType w:val="multilevel"/>
     <w:tmpl w:val="9D6A810A"/>
@@ -38300,7 +38914,7 @@
       </w:rPr>
     </w:lvl>
   </w:abstractNum>
-  <w:abstractNum w:abstractNumId="10">
+  <w:abstractNum w:abstractNumId="12">
     <w:nsid w:val="766666E1"/>
     <w:multiLevelType w:val="multilevel"/>
     <w:tmpl w:val="80C0CA06"/>
@@ -38435,37 +39049,43 @@
     </w:lvl>
   </w:abstractNum>
   <w:num w:numId="1">
-    <w:abstractNumId w:val="7"/>
+    <w:abstractNumId w:val="9"/>
   </w:num>
   <w:num w:numId="2">
     <w:abstractNumId w:val="1"/>
   </w:num>
   <w:num w:numId="3">
-    <w:abstractNumId w:val="8"/>
+    <w:abstractNumId w:val="10"/>
   </w:num>
   <w:num w:numId="4">
     <w:abstractNumId w:val="0"/>
   </w:num>
   <w:num w:numId="5">
-    <w:abstractNumId w:val="5"/>
+    <w:abstractNumId w:val="6"/>
   </w:num>
   <w:num w:numId="6">
-    <w:abstractNumId w:val="4"/>
+    <w:abstractNumId w:val="5"/>
   </w:num>
   <w:num w:numId="7">
     <w:abstractNumId w:val="2"/>
   </w:num>
   <w:num w:numId="8">
-    <w:abstractNumId w:val="9"/>
+    <w:abstractNumId w:val="11"/>
   </w:num>
   <w:num w:numId="9">
-    <w:abstractNumId w:val="10"/>
+    <w:abstractNumId w:val="12"/>
   </w:num>
   <w:num w:numId="10">
-    <w:abstractNumId w:val="6"/>
+    <w:abstractNumId w:val="7"/>
   </w:num>
   <w:num w:numId="11">
+    <w:abstractNumId w:val="4"/>
+  </w:num>
+  <w:num w:numId="12">
     <w:abstractNumId w:val="3"/>
+  </w:num>
+  <w:num w:numId="13">
+    <w:abstractNumId w:val="8"/>
   </w:num>
 </w:numbering>
 </file>
@@ -39457,547 +40077,6 @@
 </w:styles>
 </file>
 
-<file path=word/glossary/document.xml><?xml version="1.0" encoding="utf-8"?>
-<w:glossaryDocument xmlns:wpc="http://schemas.microsoft.com/office/word/2010/wordprocessingCanvas" xmlns:mc="http://schemas.openxmlformats.org/markup-compatibility/2006" xmlns:o="urn:schemas-microsoft-com:office:office" xmlns:r="http://schemas.openxmlformats.org/officeDocument/2006/relationships" xmlns:m="http://schemas.openxmlformats.org/officeDocument/2006/math" xmlns:v="urn:schemas-microsoft-com:vml" xmlns:wp14="http://schemas.microsoft.com/office/word/2010/wordprocessingDrawing" xmlns:wp="http://schemas.openxmlformats.org/drawingml/2006/wordprocessingDrawing" xmlns:w10="urn:schemas-microsoft-com:office:word" xmlns:w="http://schemas.openxmlformats.org/wordprocessingml/2006/main" xmlns:w14="http://schemas.microsoft.com/office/word/2010/wordml" xmlns:w15="http://schemas.microsoft.com/office/word/2012/wordml" xmlns:wpg="http://schemas.microsoft.com/office/word/2010/wordprocessingGroup" xmlns:wpi="http://schemas.microsoft.com/office/word/2010/wordprocessingInk" xmlns:wne="http://schemas.microsoft.com/office/word/2006/wordml" xmlns:wps="http://schemas.microsoft.com/office/word/2010/wordprocessingShape" mc:Ignorable="w14 w15 wp14"/>
-</file>
-
-<file path=word/glossary/fontTable.xml><?xml version="1.0" encoding="utf-8"?>
-<w:fonts xmlns:mc="http://schemas.openxmlformats.org/markup-compatibility/2006" xmlns:r="http://schemas.openxmlformats.org/officeDocument/2006/relationships" xmlns:w="http://schemas.openxmlformats.org/wordprocessingml/2006/main" xmlns:w14="http://schemas.microsoft.com/office/word/2010/wordml" xmlns:w15="http://schemas.microsoft.com/office/word/2012/wordml" mc:Ignorable="w14 w15">
-  <w:font w:name="Times New Roman">
-    <w:panose1 w:val="02020603050405020304"/>
-    <w:charset w:val="CC"/>
-    <w:family w:val="roman"/>
-    <w:pitch w:val="variable"/>
-    <w:sig w:usb0="E0002EFF" w:usb1="C0007843" w:usb2="00000009" w:usb3="00000000" w:csb0="000001FF" w:csb1="00000000"/>
-  </w:font>
-  <w:font w:name="Cambria">
-    <w:panose1 w:val="02040503050406030204"/>
-    <w:charset w:val="CC"/>
-    <w:family w:val="roman"/>
-    <w:pitch w:val="variable"/>
-    <w:sig w:usb0="E00002FF" w:usb1="400004FF" w:usb2="00000000" w:usb3="00000000" w:csb0="0000019F" w:csb1="00000000"/>
-  </w:font>
-  <w:font w:name="SimSun">
-    <w:altName w:val="宋体"/>
-    <w:panose1 w:val="02010600030101010101"/>
-    <w:charset w:val="86"/>
-    <w:family w:val="auto"/>
-    <w:pitch w:val="variable"/>
-    <w:sig w:usb0="00000003" w:usb1="288F0000" w:usb2="00000016" w:usb3="00000000" w:csb0="00040001" w:csb1="00000000"/>
-  </w:font>
-  <w:font w:name="Latha">
-    <w:panose1 w:val="020B0604020202020204"/>
-    <w:charset w:val="00"/>
-    <w:family w:val="swiss"/>
-    <w:pitch w:val="variable"/>
-    <w:sig w:usb0="00100003" w:usb1="00000000" w:usb2="00000000" w:usb3="00000000" w:csb0="00000001" w:csb1="00000000"/>
-  </w:font>
-  <w:font w:name="Calibri">
-    <w:panose1 w:val="020F0502020204030204"/>
-    <w:charset w:val="CC"/>
-    <w:family w:val="swiss"/>
-    <w:pitch w:val="variable"/>
-    <w:sig w:usb0="E00002FF" w:usb1="4000ACFF" w:usb2="00000001" w:usb3="00000000" w:csb0="0000019F" w:csb1="00000000"/>
-  </w:font>
-  <w:font w:name="Tahoma">
-    <w:panose1 w:val="020B0604030504040204"/>
-    <w:charset w:val="CC"/>
-    <w:family w:val="swiss"/>
-    <w:pitch w:val="variable"/>
-    <w:sig w:usb0="E1002EFF" w:usb1="C000605B" w:usb2="00000029" w:usb3="00000000" w:csb0="000101FF" w:csb1="00000000"/>
-  </w:font>
-  <w:font w:name="Calibri Light">
-    <w:panose1 w:val="020F0302020204030204"/>
-    <w:charset w:val="CC"/>
-    <w:family w:val="swiss"/>
-    <w:pitch w:val="variable"/>
-    <w:sig w:usb0="A00002EF" w:usb1="4000207B" w:usb2="00000000" w:usb3="00000000" w:csb0="0000019F" w:csb1="00000000"/>
-  </w:font>
-</w:fonts>
-</file>
-
-<file path=word/glossary/settings.xml><?xml version="1.0" encoding="utf-8"?>
-<w:settings xmlns:mc="http://schemas.openxmlformats.org/markup-compatibility/2006" xmlns:o="urn:schemas-microsoft-com:office:office" xmlns:r="http://schemas.openxmlformats.org/officeDocument/2006/relationships" xmlns:m="http://schemas.openxmlformats.org/officeDocument/2006/math" xmlns:v="urn:schemas-microsoft-com:vml" xmlns:w10="urn:schemas-microsoft-com:office:word" xmlns:w="http://schemas.openxmlformats.org/wordprocessingml/2006/main" xmlns:w14="http://schemas.microsoft.com/office/word/2010/wordml" xmlns:w15="http://schemas.microsoft.com/office/word/2012/wordml" xmlns:sl="http://schemas.openxmlformats.org/schemaLibrary/2006/main" mc:Ignorable="w14 w15">
-  <w:view w:val="normal"/>
-  <w:defaultTabStop w:val="708"/>
-  <w:hyphenationZone w:val="425"/>
-  <w:characterSpacingControl w:val="doNotCompress"/>
-  <w:compat>
-    <w:useFELayout/>
-    <w:compatSetting w:name="compatibilityMode" w:uri="http://schemas.microsoft.com/office/word" w:val="15"/>
-    <w:compatSetting w:name="overrideTableStyleFontSizeAndJustification" w:uri="http://schemas.microsoft.com/office/word" w:val="1"/>
-    <w:compatSetting w:name="enableOpenTypeFeatures" w:uri="http://schemas.microsoft.com/office/word" w:val="1"/>
-    <w:compatSetting w:name="doNotFlipMirrorIndents" w:uri="http://schemas.microsoft.com/office/word" w:val="1"/>
-    <w:compatSetting w:name="differentiateMultirowTableHeaders" w:uri="http://schemas.microsoft.com/office/word" w:val="1"/>
-  </w:compat>
-  <w:rsids>
-    <w:rsidRoot w:val="00094A39"/>
-    <w:rsid w:val="00094A39"/>
-  </w:rsids>
-  <m:mathPr>
-    <m:mathFont m:val="Cambria Math"/>
-    <m:brkBin m:val="before"/>
-    <m:brkBinSub m:val="--"/>
-    <m:smallFrac m:val="0"/>
-    <m:dispDef/>
-    <m:lMargin m:val="0"/>
-    <m:rMargin m:val="0"/>
-    <m:defJc m:val="centerGroup"/>
-    <m:wrapIndent m:val="1440"/>
-    <m:intLim m:val="subSup"/>
-    <m:naryLim m:val="undOvr"/>
-  </m:mathPr>
-  <w:themeFontLang w:val="bg-BG"/>
-  <w:clrSchemeMapping w:bg1="light1" w:t1="dark1" w:bg2="light2" w:t2="dark2" w:accent1="accent1" w:accent2="accent2" w:accent3="accent3" w:accent4="accent4" w:accent5="accent5" w:accent6="accent6" w:hyperlink="hyperlink" w:followedHyperlink="followedHyperlink"/>
-  <w:decimalSymbol w:val="."/>
-  <w:listSeparator w:val=","/>
-  <w15:chartTrackingRefBased/>
-</w:settings>
-</file>
-
-<file path=word/glossary/styles.xml><?xml version="1.0" encoding="utf-8"?>
-<w:styles xmlns:mc="http://schemas.openxmlformats.org/markup-compatibility/2006" xmlns:r="http://schemas.openxmlformats.org/officeDocument/2006/relationships" xmlns:w="http://schemas.openxmlformats.org/wordprocessingml/2006/main" xmlns:w14="http://schemas.microsoft.com/office/word/2010/wordml" xmlns:w15="http://schemas.microsoft.com/office/word/2012/wordml" mc:Ignorable="w14 w15">
-  <w:docDefaults>
-    <w:rPrDefault>
-      <w:rPr>
-        <w:rFonts w:asciiTheme="minorHAnsi" w:eastAsiaTheme="minorEastAsia" w:hAnsiTheme="minorHAnsi" w:cstheme="minorBidi"/>
-        <w:sz w:val="22"/>
-        <w:szCs w:val="22"/>
-        <w:lang w:val="bg-BG" w:eastAsia="bg-BG" w:bidi="ar-SA"/>
-      </w:rPr>
-    </w:rPrDefault>
-    <w:pPrDefault>
-      <w:pPr>
-        <w:spacing w:after="160" w:line="259" w:lineRule="auto"/>
-      </w:pPr>
-    </w:pPrDefault>
-  </w:docDefaults>
-  <w:latentStyles w:defLockedState="0" w:defUIPriority="99" w:defSemiHidden="0" w:defUnhideWhenUsed="0" w:defQFormat="0" w:count="371">
-    <w:lsdException w:name="Normal" w:uiPriority="0" w:qFormat="1"/>
-    <w:lsdException w:name="heading 1" w:uiPriority="9" w:qFormat="1"/>
-    <w:lsdException w:name="heading 2" w:semiHidden="1" w:uiPriority="9" w:unhideWhenUsed="1" w:qFormat="1"/>
-    <w:lsdException w:name="heading 3" w:semiHidden="1" w:uiPriority="9" w:unhideWhenUsed="1" w:qFormat="1"/>
-    <w:lsdException w:name="heading 4" w:semiHidden="1" w:uiPriority="9" w:unhideWhenUsed="1" w:qFormat="1"/>
-    <w:lsdException w:name="heading 5" w:semiHidden="1" w:uiPriority="9" w:unhideWhenUsed="1" w:qFormat="1"/>
-    <w:lsdException w:name="heading 6" w:semiHidden="1" w:uiPriority="9" w:unhideWhenUsed="1" w:qFormat="1"/>
-    <w:lsdException w:name="heading 7" w:semiHidden="1" w:uiPriority="9" w:unhideWhenUsed="1" w:qFormat="1"/>
-    <w:lsdException w:name="heading 8" w:semiHidden="1" w:uiPriority="9" w:unhideWhenUsed="1" w:qFormat="1"/>
-    <w:lsdException w:name="heading 9" w:semiHidden="1" w:uiPriority="9" w:unhideWhenUsed="1" w:qFormat="1"/>
-    <w:lsdException w:name="index 1" w:semiHidden="1" w:unhideWhenUsed="1"/>
-    <w:lsdException w:name="index 2" w:semiHidden="1" w:unhideWhenUsed="1"/>
-    <w:lsdException w:name="index 3" w:semiHidden="1" w:unhideWhenUsed="1"/>
-    <w:lsdException w:name="index 4" w:semiHidden="1" w:unhideWhenUsed="1"/>
-    <w:lsdException w:name="index 5" w:semiHidden="1" w:unhideWhenUsed="1"/>
-    <w:lsdException w:name="index 6" w:semiHidden="1" w:unhideWhenUsed="1"/>
-    <w:lsdException w:name="index 7" w:semiHidden="1" w:unhideWhenUsed="1"/>
-    <w:lsdException w:name="index 8" w:semiHidden="1" w:unhideWhenUsed="1"/>
-    <w:lsdException w:name="index 9" w:semiHidden="1" w:unhideWhenUsed="1"/>
-    <w:lsdException w:name="toc 1" w:semiHidden="1" w:uiPriority="39" w:unhideWhenUsed="1"/>
-    <w:lsdException w:name="toc 2" w:semiHidden="1" w:uiPriority="39" w:unhideWhenUsed="1"/>
-    <w:lsdException w:name="toc 3" w:semiHidden="1" w:uiPriority="39" w:unhideWhenUsed="1"/>
-    <w:lsdException w:name="toc 4" w:semiHidden="1" w:uiPriority="39" w:unhideWhenUsed="1"/>
-    <w:lsdException w:name="toc 5" w:semiHidden="1" w:uiPriority="39" w:unhideWhenUsed="1"/>
-    <w:lsdException w:name="toc 6" w:semiHidden="1" w:uiPriority="39" w:unhideWhenUsed="1"/>
-    <w:lsdException w:name="toc 7" w:semiHidden="1" w:uiPriority="39" w:unhideWhenUsed="1"/>
-    <w:lsdException w:name="toc 8" w:semiHidden="1" w:uiPriority="39" w:unhideWhenUsed="1"/>
-    <w:lsdException w:name="toc 9" w:semiHidden="1" w:uiPriority="39" w:unhideWhenUsed="1"/>
-    <w:lsdException w:name="Normal Indent" w:semiHidden="1" w:unhideWhenUsed="1"/>
-    <w:lsdException w:name="footnote text" w:semiHidden="1" w:unhideWhenUsed="1"/>
-    <w:lsdException w:name="annotation text" w:semiHidden="1" w:unhideWhenUsed="1"/>
-    <w:lsdException w:name="header" w:semiHidden="1" w:unhideWhenUsed="1"/>
-    <w:lsdException w:name="footer" w:semiHidden="1" w:unhideWhenUsed="1"/>
-    <w:lsdException w:name="index heading" w:semiHidden="1" w:unhideWhenUsed="1"/>
-    <w:lsdException w:name="caption" w:semiHidden="1" w:uiPriority="35" w:unhideWhenUsed="1" w:qFormat="1"/>
-    <w:lsdException w:name="table of figures" w:semiHidden="1" w:unhideWhenUsed="1"/>
-    <w:lsdException w:name="envelope address" w:semiHidden="1" w:unhideWhenUsed="1"/>
-    <w:lsdException w:name="envelope return" w:semiHidden="1" w:unhideWhenUsed="1"/>
-    <w:lsdException w:name="footnote reference" w:semiHidden="1" w:unhideWhenUsed="1"/>
-    <w:lsdException w:name="annotation reference" w:semiHidden="1" w:unhideWhenUsed="1"/>
-    <w:lsdException w:name="line number" w:semiHidden="1" w:unhideWhenUsed="1"/>
-    <w:lsdException w:name="page number" w:semiHidden="1" w:unhideWhenUsed="1"/>
-    <w:lsdException w:name="endnote reference" w:semiHidden="1" w:unhideWhenUsed="1"/>
-    <w:lsdException w:name="endnote text" w:semiHidden="1" w:unhideWhenUsed="1"/>
-    <w:lsdException w:name="table of authorities" w:semiHidden="1" w:unhideWhenUsed="1"/>
-    <w:lsdException w:name="macro" w:semiHidden="1" w:unhideWhenUsed="1"/>
-    <w:lsdException w:name="toa heading" w:semiHidden="1" w:unhideWhenUsed="1"/>
-    <w:lsdException w:name="List" w:semiHidden="1" w:unhideWhenUsed="1"/>
-    <w:lsdException w:name="List Bullet" w:semiHidden="1" w:unhideWhenUsed="1"/>
-    <w:lsdException w:name="List Number" w:semiHidden="1" w:unhideWhenUsed="1"/>
-    <w:lsdException w:name="List 2" w:semiHidden="1" w:unhideWhenUsed="1"/>
-    <w:lsdException w:name="List 3" w:semiHidden="1" w:unhideWhenUsed="1"/>
-    <w:lsdException w:name="List 4" w:semiHidden="1" w:unhideWhenUsed="1"/>
-    <w:lsdException w:name="List 5" w:semiHidden="1" w:unhideWhenUsed="1"/>
-    <w:lsdException w:name="List Bullet 2" w:semiHidden="1" w:unhideWhenUsed="1"/>
-    <w:lsdException w:name="List Bullet 3" w:semiHidden="1" w:unhideWhenUsed="1"/>
-    <w:lsdException w:name="List Bullet 4" w:semiHidden="1" w:unhideWhenUsed="1"/>
-    <w:lsdException w:name="List Bullet 5" w:semiHidden="1" w:unhideWhenUsed="1"/>
-    <w:lsdException w:name="List Number 2" w:semiHidden="1" w:unhideWhenUsed="1"/>
-    <w:lsdException w:name="List Number 3" w:semiHidden="1" w:unhideWhenUsed="1"/>
-    <w:lsdException w:name="List Number 4" w:semiHidden="1" w:unhideWhenUsed="1"/>
-    <w:lsdException w:name="List Number 5" w:semiHidden="1" w:unhideWhenUsed="1"/>
-    <w:lsdException w:name="Title" w:uiPriority="10" w:qFormat="1"/>
-    <w:lsdException w:name="Closing" w:semiHidden="1" w:unhideWhenUsed="1"/>
-    <w:lsdException w:name="Signature" w:semiHidden="1" w:unhideWhenUsed="1"/>
-    <w:lsdException w:name="Default Paragraph Font" w:semiHidden="1" w:uiPriority="1" w:unhideWhenUsed="1"/>
-    <w:lsdException w:name="Body Text" w:semiHidden="1" w:unhideWhenUsed="1"/>
-    <w:lsdException w:name="Body Text Indent" w:semiHidden="1" w:unhideWhenUsed="1"/>
-    <w:lsdException w:name="List Continue" w:semiHidden="1" w:unhideWhenUsed="1"/>
-    <w:lsdException w:name="List Continue 2" w:semiHidden="1" w:unhideWhenUsed="1"/>
-    <w:lsdException w:name="List Continue 3" w:semiHidden="1" w:unhideWhenUsed="1"/>
-    <w:lsdException w:name="List Continue 4" w:semiHidden="1" w:unhideWhenUsed="1"/>
-    <w:lsdException w:name="List Continue 5" w:semiHidden="1" w:unhideWhenUsed="1"/>
-    <w:lsdException w:name="Message Header" w:semiHidden="1" w:unhideWhenUsed="1"/>
-    <w:lsdException w:name="Subtitle" w:uiPriority="11" w:qFormat="1"/>
-    <w:lsdException w:name="Salutation" w:semiHidden="1" w:unhideWhenUsed="1"/>
-    <w:lsdException w:name="Date" w:semiHidden="1" w:unhideWhenUsed="1"/>
-    <w:lsdException w:name="Body Text First Indent" w:semiHidden="1" w:unhideWhenUsed="1"/>
-    <w:lsdException w:name="Body Text First Indent 2" w:semiHidden="1" w:unhideWhenUsed="1"/>
-    <w:lsdException w:name="Note Heading" w:semiHidden="1" w:unhideWhenUsed="1"/>
-    <w:lsdException w:name="Body Text 2" w:semiHidden="1" w:unhideWhenUsed="1"/>
-    <w:lsdException w:name="Body Text 3" w:semiHidden="1" w:unhideWhenUsed="1"/>
-    <w:lsdException w:name="Body Text Indent 2" w:semiHidden="1" w:unhideWhenUsed="1"/>
-    <w:lsdException w:name="Body Text Indent 3" w:semiHidden="1" w:unhideWhenUsed="1"/>
-    <w:lsdException w:name="Block Text" w:semiHidden="1" w:unhideWhenUsed="1"/>
-    <w:lsdException w:name="Hyperlink" w:semiHidden="1" w:unhideWhenUsed="1"/>
-    <w:lsdException w:name="FollowedHyperlink" w:semiHidden="1" w:unhideWhenUsed="1"/>
-    <w:lsdException w:name="Strong" w:uiPriority="22" w:qFormat="1"/>
-    <w:lsdException w:name="Emphasis" w:uiPriority="20" w:qFormat="1"/>
-    <w:lsdException w:name="Document Map" w:semiHidden="1" w:unhideWhenUsed="1"/>
-    <w:lsdException w:name="Plain Text" w:semiHidden="1" w:unhideWhenUsed="1"/>
-    <w:lsdException w:name="E-mail Signature" w:semiHidden="1" w:unhideWhenUsed="1"/>
-    <w:lsdException w:name="HTML Top of Form" w:semiHidden="1" w:unhideWhenUsed="1"/>
-    <w:lsdException w:name="HTML Bottom of Form" w:semiHidden="1" w:unhideWhenUsed="1"/>
-    <w:lsdException w:name="Normal (Web)" w:semiHidden="1" w:unhideWhenUsed="1"/>
-    <w:lsdException w:name="HTML Acronym" w:semiHidden="1" w:unhideWhenUsed="1"/>
-    <w:lsdException w:name="HTML Address" w:semiHidden="1" w:unhideWhenUsed="1"/>
-    <w:lsdException w:name="HTML Cite" w:semiHidden="1" w:unhideWhenUsed="1"/>
-    <w:lsdException w:name="HTML Code" w:semiHidden="1" w:unhideWhenUsed="1"/>
-    <w:lsdException w:name="HTML Definition" w:semiHidden="1" w:unhideWhenUsed="1"/>
-    <w:lsdException w:name="HTML Keyboard" w:semiHidden="1" w:unhideWhenUsed="1"/>
-    <w:lsdException w:name="HTML Preformatted" w:semiHidden="1" w:unhideWhenUsed="1"/>
-    <w:lsdException w:name="HTML Sample" w:semiHidden="1" w:unhideWhenUsed="1"/>
-    <w:lsdException w:name="HTML Typewriter" w:semiHidden="1" w:unhideWhenUsed="1"/>
-    <w:lsdException w:name="HTML Variable" w:semiHidden="1" w:unhideWhenUsed="1"/>
-    <w:lsdException w:name="Normal Table" w:semiHidden="1" w:unhideWhenUsed="1"/>
-    <w:lsdException w:name="annotation subject" w:semiHidden="1" w:unhideWhenUsed="1"/>
-    <w:lsdException w:name="No List" w:semiHidden="1" w:unhideWhenUsed="1"/>
-    <w:lsdException w:name="Outline List 1" w:semiHidden="1" w:unhideWhenUsed="1"/>
-    <w:lsdException w:name="Outline List 2" w:semiHidden="1" w:unhideWhenUsed="1"/>
-    <w:lsdException w:name="Outline List 3" w:semiHidden="1" w:unhideWhenUsed="1"/>
-    <w:lsdException w:name="Table Simple 1" w:semiHidden="1" w:unhideWhenUsed="1"/>
-    <w:lsdException w:name="Table Simple 2" w:semiHidden="1" w:unhideWhenUsed="1"/>
-    <w:lsdException w:name="Table Simple 3" w:semiHidden="1" w:unhideWhenUsed="1"/>
-    <w:lsdException w:name="Table Classic 1" w:semiHidden="1" w:unhideWhenUsed="1"/>
-    <w:lsdException w:name="Table Classic 2" w:semiHidden="1" w:unhideWhenUsed="1"/>
-    <w:lsdException w:name="Table Classic 3" w:semiHidden="1" w:unhideWhenUsed="1"/>
-    <w:lsdException w:name="Table Classic 4" w:semiHidden="1" w:unhideWhenUsed="1"/>
-    <w:lsdException w:name="Table Colorful 1" w:semiHidden="1" w:unhideWhenUsed="1"/>
-    <w:lsdException w:name="Table Colorful 2" w:semiHidden="1" w:unhideWhenUsed="1"/>
-    <w:lsdException w:name="Table Colorful 3" w:semiHidden="1" w:unhideWhenUsed="1"/>
-    <w:lsdException w:name="Table Columns 1" w:semiHidden="1" w:unhideWhenUsed="1"/>
-    <w:lsdException w:name="Table Columns 2" w:semiHidden="1" w:unhideWhenUsed="1"/>
-    <w:lsdException w:name="Table Columns 3" w:semiHidden="1" w:unhideWhenUsed="1"/>
-    <w:lsdException w:name="Table Columns 4" w:semiHidden="1" w:unhideWhenUsed="1"/>
-    <w:lsdException w:name="Table Columns 5" w:semiHidden="1" w:unhideWhenUsed="1"/>
-    <w:lsdException w:name="Table Grid 1" w:semiHidden="1" w:unhideWhenUsed="1"/>
-    <w:lsdException w:name="Table Grid 2" w:semiHidden="1" w:unhideWhenUsed="1"/>
-    <w:lsdException w:name="Table Grid 3" w:semiHidden="1" w:unhideWhenUsed="1"/>
-    <w:lsdException w:name="Table Grid 4" w:semiHidden="1" w:unhideWhenUsed="1"/>
-    <w:lsdException w:name="Table Grid 5" w:semiHidden="1" w:unhideWhenUsed="1"/>
-    <w:lsdException w:name="Table Grid 6" w:semiHidden="1" w:unhideWhenUsed="1"/>
-    <w:lsdException w:name="Table Grid 7" w:semiHidden="1" w:unhideWhenUsed="1"/>
-    <w:lsdException w:name="Table Grid 8" w:semiHidden="1" w:unhideWhenUsed="1"/>
-    <w:lsdException w:name="Table List 1" w:semiHidden="1" w:unhideWhenUsed="1"/>
-    <w:lsdException w:name="Table List 2" w:semiHidden="1" w:unhideWhenUsed="1"/>
-    <w:lsdException w:name="Table List 3" w:semiHidden="1" w:unhideWhenUsed="1"/>
-    <w:lsdException w:name="Table List 4" w:semiHidden="1" w:unhideWhenUsed="1"/>
-    <w:lsdException w:name="Table List 5" w:semiHidden="1" w:unhideWhenUsed="1"/>
-    <w:lsdException w:name="Table List 6" w:semiHidden="1" w:unhideWhenUsed="1"/>
-    <w:lsdException w:name="Table List 7" w:semiHidden="1" w:unhideWhenUsed="1"/>
-    <w:lsdException w:name="Table List 8" w:semiHidden="1" w:unhideWhenUsed="1"/>
-    <w:lsdException w:name="Table 3D effects 1" w:semiHidden="1" w:unhideWhenUsed="1"/>
-    <w:lsdException w:name="Table 3D effects 2" w:semiHidden="1" w:unhideWhenUsed="1"/>
-    <w:lsdException w:name="Table 3D effects 3" w:semiHidden="1" w:unhideWhenUsed="1"/>
-    <w:lsdException w:name="Table Contemporary" w:semiHidden="1" w:unhideWhenUsed="1"/>
-    <w:lsdException w:name="Table Elegant" w:semiHidden="1" w:unhideWhenUsed="1"/>
-    <w:lsdException w:name="Table Professional" w:semiHidden="1" w:unhideWhenUsed="1"/>
-    <w:lsdException w:name="Table Subtle 1" w:semiHidden="1" w:unhideWhenUsed="1"/>
-    <w:lsdException w:name="Table Subtle 2" w:semiHidden="1" w:unhideWhenUsed="1"/>
-    <w:lsdException w:name="Table Web 1" w:semiHidden="1" w:unhideWhenUsed="1"/>
-    <w:lsdException w:name="Table Web 2" w:semiHidden="1" w:unhideWhenUsed="1"/>
-    <w:lsdException w:name="Table Web 3" w:semiHidden="1" w:unhideWhenUsed="1"/>
-    <w:lsdException w:name="Balloon Text" w:semiHidden="1" w:unhideWhenUsed="1"/>
-    <w:lsdException w:name="Table Grid" w:uiPriority="39"/>
-    <w:lsdException w:name="Table Theme" w:semiHidden="1" w:unhideWhenUsed="1"/>
-    <w:lsdException w:name="Placeholder Text" w:semiHidden="1"/>
-    <w:lsdException w:name="No Spacing" w:uiPriority="1" w:qFormat="1"/>
-    <w:lsdException w:name="Light Shading" w:uiPriority="60"/>
-    <w:lsdException w:name="Light List" w:uiPriority="61"/>
-    <w:lsdException w:name="Light Grid" w:uiPriority="62"/>
-    <w:lsdException w:name="Medium Shading 1" w:uiPriority="63"/>
-    <w:lsdException w:name="Medium Shading 2" w:uiPriority="64"/>
-    <w:lsdException w:name="Medium List 1" w:uiPriority="65"/>
-    <w:lsdException w:name="Medium List 2" w:uiPriority="66"/>
-    <w:lsdException w:name="Medium Grid 1" w:uiPriority="67"/>
-    <w:lsdException w:name="Medium Grid 2" w:uiPriority="68"/>
-    <w:lsdException w:name="Medium Grid 3" w:uiPriority="69"/>
-    <w:lsdException w:name="Dark List" w:uiPriority="70"/>
-    <w:lsdException w:name="Colorful Shading" w:uiPriority="71"/>
-    <w:lsdException w:name="Colorful List" w:uiPriority="72"/>
-    <w:lsdException w:name="Colorful Grid" w:uiPriority="73"/>
-    <w:lsdException w:name="Light Shading Accent 1" w:uiPriority="60"/>
-    <w:lsdException w:name="Light List Accent 1" w:uiPriority="61"/>
-    <w:lsdException w:name="Light Grid Accent 1" w:uiPriority="62"/>
-    <w:lsdException w:name="Medium Shading 1 Accent 1" w:uiPriority="63"/>
-    <w:lsdException w:name="Medium Shading 2 Accent 1" w:uiPriority="64"/>
-    <w:lsdException w:name="Medium List 1 Accent 1" w:uiPriority="65"/>
-    <w:lsdException w:name="Revision" w:semiHidden="1"/>
-    <w:lsdException w:name="List Paragraph" w:uiPriority="34" w:qFormat="1"/>
-    <w:lsdException w:name="Quote" w:uiPriority="29" w:qFormat="1"/>
-    <w:lsdException w:name="Intense Quote" w:uiPriority="30" w:qFormat="1"/>
-    <w:lsdException w:name="Medium List 2 Accent 1" w:uiPriority="66"/>
-    <w:lsdException w:name="Medium Grid 1 Accent 1" w:uiPriority="67"/>
-    <w:lsdException w:name="Medium Grid 2 Accent 1" w:uiPriority="68"/>
-    <w:lsdException w:name="Medium Grid 3 Accent 1" w:uiPriority="69"/>
-    <w:lsdException w:name="Dark List Accent 1" w:uiPriority="70"/>
-    <w:lsdException w:name="Colorful Shading Accent 1" w:uiPriority="71"/>
-    <w:lsdException w:name="Colorful List Accent 1" w:uiPriority="72"/>
-    <w:lsdException w:name="Colorful Grid Accent 1" w:uiPriority="73"/>
-    <w:lsdException w:name="Light Shading Accent 2" w:uiPriority="60"/>
-    <w:lsdException w:name="Light List Accent 2" w:uiPriority="61"/>
-    <w:lsdException w:name="Light Grid Accent 2" w:uiPriority="62"/>
-    <w:lsdException w:name="Medium Shading 1 Accent 2" w:uiPriority="63"/>
-    <w:lsdException w:name="Medium Shading 2 Accent 2" w:uiPriority="64"/>
-    <w:lsdException w:name="Medium List 1 Accent 2" w:uiPriority="65"/>
-    <w:lsdException w:name="Medium List 2 Accent 2" w:uiPriority="66"/>
-    <w:lsdException w:name="Medium Grid 1 Accent 2" w:uiPriority="67"/>
-    <w:lsdException w:name="Medium Grid 2 Accent 2" w:uiPriority="68"/>
-    <w:lsdException w:name="Medium Grid 3 Accent 2" w:uiPriority="69"/>
-    <w:lsdException w:name="Dark List Accent 2" w:uiPriority="70"/>
-    <w:lsdException w:name="Colorful Shading Accent 2" w:uiPriority="71"/>
-    <w:lsdException w:name="Colorful List Accent 2" w:uiPriority="72"/>
-    <w:lsdException w:name="Colorful Grid Accent 2" w:uiPriority="73"/>
-    <w:lsdException w:name="Light Shading Accent 3" w:uiPriority="60"/>
-    <w:lsdException w:name="Light List Accent 3" w:uiPriority="61"/>
-    <w:lsdException w:name="Light Grid Accent 3" w:uiPriority="62"/>
-    <w:lsdException w:name="Medium Shading 1 Accent 3" w:uiPriority="63"/>
-    <w:lsdException w:name="Medium Shading 2 Accent 3" w:uiPriority="64"/>
-    <w:lsdException w:name="Medium List 1 Accent 3" w:uiPriority="65"/>
-    <w:lsdException w:name="Medium List 2 Accent 3" w:uiPriority="66"/>
-    <w:lsdException w:name="Medium Grid 1 Accent 3" w:uiPriority="67"/>
-    <w:lsdException w:name="Medium Grid 2 Accent 3" w:uiPriority="68"/>
-    <w:lsdException w:name="Medium Grid 3 Accent 3" w:uiPriority="69"/>
-    <w:lsdException w:name="Dark List Accent 3" w:uiPriority="70"/>
-    <w:lsdException w:name="Colorful Shading Accent 3" w:uiPriority="71"/>
-    <w:lsdException w:name="Colorful List Accent 3" w:uiPriority="72"/>
-    <w:lsdException w:name="Colorful Grid Accent 3" w:uiPriority="73"/>
-    <w:lsdException w:name="Light Shading Accent 4" w:uiPriority="60"/>
-    <w:lsdException w:name="Light List Accent 4" w:uiPriority="61"/>
-    <w:lsdException w:name="Light Grid Accent 4" w:uiPriority="62"/>
-    <w:lsdException w:name="Medium Shading 1 Accent 4" w:uiPriority="63"/>
-    <w:lsdException w:name="Medium Shading 2 Accent 4" w:uiPriority="64"/>
-    <w:lsdException w:name="Medium List 1 Accent 4" w:uiPriority="65"/>
-    <w:lsdException w:name="Medium List 2 Accent 4" w:uiPriority="66"/>
-    <w:lsdException w:name="Medium Grid 1 Accent 4" w:uiPriority="67"/>
-    <w:lsdException w:name="Medium Grid 2 Accent 4" w:uiPriority="68"/>
-    <w:lsdException w:name="Medium Grid 3 Accent 4" w:uiPriority="69"/>
-    <w:lsdException w:name="Dark List Accent 4" w:uiPriority="70"/>
-    <w:lsdException w:name="Colorful Shading Accent 4" w:uiPriority="71"/>
-    <w:lsdException w:name="Colorful List Accent 4" w:uiPriority="72"/>
-    <w:lsdException w:name="Colorful Grid Accent 4" w:uiPriority="73"/>
-    <w:lsdException w:name="Light Shading Accent 5" w:uiPriority="60"/>
-    <w:lsdException w:name="Light List Accent 5" w:uiPriority="61"/>
-    <w:lsdException w:name="Light Grid Accent 5" w:uiPriority="62"/>
-    <w:lsdException w:name="Medium Shading 1 Accent 5" w:uiPriority="63"/>
-    <w:lsdException w:name="Medium Shading 2 Accent 5" w:uiPriority="64"/>
-    <w:lsdException w:name="Medium List 1 Accent 5" w:uiPriority="65"/>
-    <w:lsdException w:name="Medium List 2 Accent 5" w:uiPriority="66"/>
-    <w:lsdException w:name="Medium Grid 1 Accent 5" w:uiPriority="67"/>
-    <w:lsdException w:name="Medium Grid 2 Accent 5" w:uiPriority="68"/>
-    <w:lsdException w:name="Medium Grid 3 Accent 5" w:uiPriority="69"/>
-    <w:lsdException w:name="Dark List Accent 5" w:uiPriority="70"/>
-    <w:lsdException w:name="Colorful Shading Accent 5" w:uiPriority="71"/>
-    <w:lsdException w:name="Colorful List Accent 5" w:uiPriority="72"/>
-    <w:lsdException w:name="Colorful Grid Accent 5" w:uiPriority="73"/>
-    <w:lsdException w:name="Light Shading Accent 6" w:uiPriority="60"/>
-    <w:lsdException w:name="Light List Accent 6" w:uiPriority="61"/>
-    <w:lsdException w:name="Light Grid Accent 6" w:uiPriority="62"/>
-    <w:lsdException w:name="Medium Shading 1 Accent 6" w:uiPriority="63"/>
-    <w:lsdException w:name="Medium Shading 2 Accent 6" w:uiPriority="64"/>
-    <w:lsdException w:name="Medium List 1 Accent 6" w:uiPriority="65"/>
-    <w:lsdException w:name="Medium List 2 Accent 6" w:uiPriority="66"/>
-    <w:lsdException w:name="Medium Grid 1 Accent 6" w:uiPriority="67"/>
-    <w:lsdException w:name="Medium Grid 2 Accent 6" w:uiPriority="68"/>
-    <w:lsdException w:name="Medium Grid 3 Accent 6" w:uiPriority="69"/>
-    <w:lsdException w:name="Dark List Accent 6" w:uiPriority="70"/>
-    <w:lsdException w:name="Colorful Shading Accent 6" w:uiPriority="71"/>
-    <w:lsdException w:name="Colorful List Accent 6" w:uiPriority="72"/>
-    <w:lsdException w:name="Colorful Grid Accent 6" w:uiPriority="73"/>
-    <w:lsdException w:name="Subtle Emphasis" w:uiPriority="19" w:qFormat="1"/>
-    <w:lsdException w:name="Intense Emphasis" w:uiPriority="21" w:qFormat="1"/>
-    <w:lsdException w:name="Subtle Reference" w:uiPriority="31" w:qFormat="1"/>
-    <w:lsdException w:name="Intense Reference" w:uiPriority="32" w:qFormat="1"/>
-    <w:lsdException w:name="Book Title" w:uiPriority="33" w:qFormat="1"/>
-    <w:lsdException w:name="Bibliography" w:semiHidden="1" w:uiPriority="37" w:unhideWhenUsed="1"/>
-    <w:lsdException w:name="TOC Heading" w:semiHidden="1" w:uiPriority="39" w:unhideWhenUsed="1" w:qFormat="1"/>
-    <w:lsdException w:name="Plain Table 1" w:uiPriority="41"/>
-    <w:lsdException w:name="Plain Table 2" w:uiPriority="42"/>
-    <w:lsdException w:name="Plain Table 3" w:uiPriority="43"/>
-    <w:lsdException w:name="Plain Table 4" w:uiPriority="44"/>
-    <w:lsdException w:name="Plain Table 5" w:uiPriority="45"/>
-    <w:lsdException w:name="Grid Table Light" w:uiPriority="40"/>
-    <w:lsdException w:name="Grid Table 1 Light" w:uiPriority="46"/>
-    <w:lsdException w:name="Grid Table 2" w:uiPriority="47"/>
-    <w:lsdException w:name="Grid Table 3" w:uiPriority="48"/>
-    <w:lsdException w:name="Grid Table 4" w:uiPriority="49"/>
-    <w:lsdException w:name="Grid Table 5 Dark" w:uiPriority="50"/>
-    <w:lsdException w:name="Grid Table 6 Colorful" w:uiPriority="51"/>
-    <w:lsdException w:name="Grid Table 7 Colorful" w:uiPriority="52"/>
-    <w:lsdException w:name="Grid Table 1 Light Accent 1" w:uiPriority="46"/>
-    <w:lsdException w:name="Grid Table 2 Accent 1" w:uiPriority="47"/>
-    <w:lsdException w:name="Grid Table 3 Accent 1" w:uiPriority="48"/>
-    <w:lsdException w:name="Grid Table 4 Accent 1" w:uiPriority="49"/>
-    <w:lsdException w:name="Grid Table 5 Dark Accent 1" w:uiPriority="50"/>
-    <w:lsdException w:name="Grid Table 6 Colorful Accent 1" w:uiPriority="51"/>
-    <w:lsdException w:name="Grid Table 7 Colorful Accent 1" w:uiPriority="52"/>
-    <w:lsdException w:name="Grid Table 1 Light Accent 2" w:uiPriority="46"/>
-    <w:lsdException w:name="Grid Table 2 Accent 2" w:uiPriority="47"/>
-    <w:lsdException w:name="Grid Table 3 Accent 2" w:uiPriority="48"/>
-    <w:lsdException w:name="Grid Table 4 Accent 2" w:uiPriority="49"/>
-    <w:lsdException w:name="Grid Table 5 Dark Accent 2" w:uiPriority="50"/>
-    <w:lsdException w:name="Grid Table 6 Colorful Accent 2" w:uiPriority="51"/>
-    <w:lsdException w:name="Grid Table 7 Colorful Accent 2" w:uiPriority="52"/>
-    <w:lsdException w:name="Grid Table 1 Light Accent 3" w:uiPriority="46"/>
-    <w:lsdException w:name="Grid Table 2 Accent 3" w:uiPriority="47"/>
-    <w:lsdException w:name="Grid Table 3 Accent 3" w:uiPriority="48"/>
-    <w:lsdException w:name="Grid Table 4 Accent 3" w:uiPriority="49"/>
-    <w:lsdException w:name="Grid Table 5 Dark Accent 3" w:uiPriority="50"/>
-    <w:lsdException w:name="Grid Table 6 Colorful Accent 3" w:uiPriority="51"/>
-    <w:lsdException w:name="Grid Table 7 Colorful Accent 3" w:uiPriority="52"/>
-    <w:lsdException w:name="Grid Table 1 Light Accent 4" w:uiPriority="46"/>
-    <w:lsdException w:name="Grid Table 2 Accent 4" w:uiPriority="47"/>
-    <w:lsdException w:name="Grid Table 3 Accent 4" w:uiPriority="48"/>
-    <w:lsdException w:name="Grid Table 4 Accent 4" w:uiPriority="49"/>
-    <w:lsdException w:name="Grid Table 5 Dark Accent 4" w:uiPriority="50"/>
-    <w:lsdException w:name="Grid Table 6 Colorful Accent 4" w:uiPriority="51"/>
-    <w:lsdException w:name="Grid Table 7 Colorful Accent 4" w:uiPriority="52"/>
-    <w:lsdException w:name="Grid Table 1 Light Accent 5" w:uiPriority="46"/>
-    <w:lsdException w:name="Grid Table 2 Accent 5" w:uiPriority="47"/>
-    <w:lsdException w:name="Grid Table 3 Accent 5" w:uiPriority="48"/>
-    <w:lsdException w:name="Grid Table 4 Accent 5" w:uiPriority="49"/>
-    <w:lsdException w:name="Grid Table 5 Dark Accent 5" w:uiPriority="50"/>
-    <w:lsdException w:name="Grid Table 6 Colorful Accent 5" w:uiPriority="51"/>
-    <w:lsdException w:name="Grid Table 7 Colorful Accent 5" w:uiPriority="52"/>
-    <w:lsdException w:name="Grid Table 1 Light Accent 6" w:uiPriority="46"/>
-    <w:lsdException w:name="Grid Table 2 Accent 6" w:uiPriority="47"/>
-    <w:lsdException w:name="Grid Table 3 Accent 6" w:uiPriority="48"/>
-    <w:lsdException w:name="Grid Table 4 Accent 6" w:uiPriority="49"/>
-    <w:lsdException w:name="Grid Table 5 Dark Accent 6" w:uiPriority="50"/>
-    <w:lsdException w:name="Grid Table 6 Colorful Accent 6" w:uiPriority="51"/>
-    <w:lsdException w:name="Grid Table 7 Colorful Accent 6" w:uiPriority="52"/>
-    <w:lsdException w:name="List Table 1 Light" w:uiPriority="46"/>
-    <w:lsdException w:name="List Table 2" w:uiPriority="47"/>
-    <w:lsdException w:name="List Table 3" w:uiPriority="48"/>
-    <w:lsdException w:name="List Table 4" w:uiPriority="49"/>
-    <w:lsdException w:name="List Table 5 Dark" w:uiPriority="50"/>
-    <w:lsdException w:name="List Table 6 Colorful" w:uiPriority="51"/>
-    <w:lsdException w:name="List Table 7 Colorful" w:uiPriority="52"/>
-    <w:lsdException w:name="List Table 1 Light Accent 1" w:uiPriority="46"/>
-    <w:lsdException w:name="List Table 2 Accent 1" w:uiPriority="47"/>
-    <w:lsdException w:name="List Table 3 Accent 1" w:uiPriority="48"/>
-    <w:lsdException w:name="List Table 4 Accent 1" w:uiPriority="49"/>
-    <w:lsdException w:name="List Table 5 Dark Accent 1" w:uiPriority="50"/>
-    <w:lsdException w:name="List Table 6 Colorful Accent 1" w:uiPriority="51"/>
-    <w:lsdException w:name="List Table 7 Colorful Accent 1" w:uiPriority="52"/>
-    <w:lsdException w:name="List Table 1 Light Accent 2" w:uiPriority="46"/>
-    <w:lsdException w:name="List Table 2 Accent 2" w:uiPriority="47"/>
-    <w:lsdException w:name="List Table 3 Accent 2" w:uiPriority="48"/>
-    <w:lsdException w:name="List Table 4 Accent 2" w:uiPriority="49"/>
-    <w:lsdException w:name="List Table 5 Dark Accent 2" w:uiPriority="50"/>
-    <w:lsdException w:name="List Table 6 Colorful Accent 2" w:uiPriority="51"/>
-    <w:lsdException w:name="List Table 7 Colorful Accent 2" w:uiPriority="52"/>
-    <w:lsdException w:name="List Table 1 Light Accent 3" w:uiPriority="46"/>
-    <w:lsdException w:name="List Table 2 Accent 3" w:uiPriority="47"/>
-    <w:lsdException w:name="List Table 3 Accent 3" w:uiPriority="48"/>
-    <w:lsdException w:name="List Table 4 Accent 3" w:uiPriority="49"/>
-    <w:lsdException w:name="List Table 5 Dark Accent 3" w:uiPriority="50"/>
-    <w:lsdException w:name="List Table 6 Colorful Accent 3" w:uiPriority="51"/>
-    <w:lsdException w:name="List Table 7 Colorful Accent 3" w:uiPriority="52"/>
-    <w:lsdException w:name="List Table 1 Light Accent 4" w:uiPriority="46"/>
-    <w:lsdException w:name="List Table 2 Accent 4" w:uiPriority="47"/>
-    <w:lsdException w:name="List Table 3 Accent 4" w:uiPriority="48"/>
-    <w:lsdException w:name="List Table 4 Accent 4" w:uiPriority="49"/>
-    <w:lsdException w:name="List Table 5 Dark Accent 4" w:uiPriority="50"/>
-    <w:lsdException w:name="List Table 6 Colorful Accent 4" w:uiPriority="51"/>
-    <w:lsdException w:name="List Table 7 Colorful Accent 4" w:uiPriority="52"/>
-    <w:lsdException w:name="List Table 1 Light Accent 5" w:uiPriority="46"/>
-    <w:lsdException w:name="List Table 2 Accent 5" w:uiPriority="47"/>
-    <w:lsdException w:name="List Table 3 Accent 5" w:uiPriority="48"/>
-    <w:lsdException w:name="List Table 4 Accent 5" w:uiPriority="49"/>
-    <w:lsdException w:name="List Table 5 Dark Accent 5" w:uiPriority="50"/>
-    <w:lsdException w:name="List Table 6 Colorful Accent 5" w:uiPriority="51"/>
-    <w:lsdException w:name="List Table 7 Colorful Accent 5" w:uiPriority="52"/>
-    <w:lsdException w:name="List Table 1 Light Accent 6" w:uiPriority="46"/>
-    <w:lsdException w:name="List Table 2 Accent 6" w:uiPriority="47"/>
-    <w:lsdException w:name="List Table 3 Accent 6" w:uiPriority="48"/>
-    <w:lsdException w:name="List Table 4 Accent 6" w:uiPriority="49"/>
-    <w:lsdException w:name="List Table 5 Dark Accent 6" w:uiPriority="50"/>
-    <w:lsdException w:name="List Table 6 Colorful Accent 6" w:uiPriority="51"/>
-    <w:lsdException w:name="List Table 7 Colorful Accent 6" w:uiPriority="52"/>
-  </w:latentStyles>
-  <w:style w:type="paragraph" w:default="1" w:styleId="Normal">
-    <w:name w:val="Normal"/>
-    <w:qFormat/>
-  </w:style>
-  <w:style w:type="character" w:default="1" w:styleId="DefaultParagraphFont">
-    <w:name w:val="Default Paragraph Font"/>
-    <w:uiPriority w:val="1"/>
-    <w:semiHidden/>
-    <w:unhideWhenUsed/>
-  </w:style>
-  <w:style w:type="table" w:default="1" w:styleId="TableNormal">
-    <w:name w:val="Normal Table"/>
-    <w:uiPriority w:val="99"/>
-    <w:semiHidden/>
-    <w:unhideWhenUsed/>
-    <w:tblPr>
-      <w:tblInd w:w="0" w:type="dxa"/>
-      <w:tblCellMar>
-        <w:top w:w="0" w:type="dxa"/>
-        <w:left w:w="108" w:type="dxa"/>
-        <w:bottom w:w="0" w:type="dxa"/>
-        <w:right w:w="108" w:type="dxa"/>
-      </w:tblCellMar>
-    </w:tblPr>
-  </w:style>
-  <w:style w:type="numbering" w:default="1" w:styleId="NoList">
-    <w:name w:val="No List"/>
-    <w:uiPriority w:val="99"/>
-    <w:semiHidden/>
-    <w:unhideWhenUsed/>
-  </w:style>
-  <w:style w:type="paragraph" w:customStyle="1" w:styleId="5A607B648BD54D8C9833B1D2D8A15327">
-    <w:name w:val="5A607B648BD54D8C9833B1D2D8A15327"/>
-    <w:rsid w:val="00094A39"/>
-  </w:style>
-  <w:style w:type="paragraph" w:customStyle="1" w:styleId="D7A6E3871A544F059EBE2F60D0E5662C">
-    <w:name w:val="D7A6E3871A544F059EBE2F60D0E5662C"/>
-    <w:rsid w:val="00094A39"/>
-  </w:style>
-  <w:style w:type="paragraph" w:customStyle="1" w:styleId="D43E7981764C41C09D06B44856997FC9">
-    <w:name w:val="D43E7981764C41C09D06B44856997FC9"/>
-    <w:rsid w:val="00094A39"/>
-  </w:style>
-</w:styles>
-</file>
-
-<file path=word/glossary/webSettings.xml><?xml version="1.0" encoding="utf-8"?>
-<w:webSettings xmlns:mc="http://schemas.openxmlformats.org/markup-compatibility/2006" xmlns:r="http://schemas.openxmlformats.org/officeDocument/2006/relationships" xmlns:w="http://schemas.openxmlformats.org/wordprocessingml/2006/main" xmlns:w14="http://schemas.microsoft.com/office/word/2010/wordml" xmlns:w15="http://schemas.microsoft.com/office/word/2012/wordml" mc:Ignorable="w14 w15">
-  <w:optimizeForBrowser/>
-  <w:allowPNG/>
-</w:webSettings>
-</file>
-
 <file path=word/theme/theme1.xml><?xml version="1.0" encoding="utf-8"?>
 <a:theme xmlns:a="http://schemas.openxmlformats.org/drawingml/2006/main" name="Office Theme">
   <a:themeElements>
@@ -40286,7 +40365,7 @@
 </file>
 
 <file path=customXml/itemProps1.xml><?xml version="1.0" encoding="utf-8"?>
-<ds:datastoreItem xmlns:ds="http://schemas.openxmlformats.org/officeDocument/2006/customXml" ds:itemID="{245B7D33-AC85-411D-8BB9-628D6BB800C2}">
+<ds:datastoreItem xmlns:ds="http://schemas.openxmlformats.org/officeDocument/2006/customXml" ds:itemID="{0CAAD72A-667C-4AFE-A34C-61CB44858666}">
   <ds:schemaRefs>
     <ds:schemaRef ds:uri="http://schemas.openxmlformats.org/officeDocument/2006/bibliography"/>
   </ds:schemaRefs>

</xml_diff>